<commit_message>
Update Supplementary Tables S4.1-S4.2.docx
</commit_message>
<xml_diff>
--- a/Supplementary Files/Supplementary Tables S4.1-S4.2.docx
+++ b/Supplementary Files/Supplementary Tables S4.1-S4.2.docx
@@ -1,6 +1,6 @@
 
 <file path=word/document.xml><?xml version="1.0" encoding="utf-8"?>
-<w:document xmlns:wpc="http://schemas.microsoft.com/office/word/2010/wordprocessingCanvas" xmlns:cx="http://schemas.microsoft.com/office/drawing/2014/chartex" xmlns:cx1="http://schemas.microsoft.com/office/drawing/2015/9/8/chartex" xmlns:cx2="http://schemas.microsoft.com/office/drawing/2015/10/21/chartex" xmlns:cx3="http://schemas.microsoft.com/office/drawing/2016/5/9/chartex" xmlns:cx4="http://schemas.microsoft.com/office/drawing/2016/5/10/chartex" xmlns:cx5="http://schemas.microsoft.com/office/drawing/2016/5/11/chartex" xmlns:cx6="http://schemas.microsoft.com/office/drawing/2016/5/12/chartex" xmlns:cx7="http://schemas.microsoft.com/office/drawing/2016/5/13/chartex" xmlns:cx8="http://schemas.microsoft.com/office/drawing/2016/5/14/chartex" xmlns:mc="http://schemas.openxmlformats.org/markup-compatibility/2006" xmlns:aink="http://schemas.microsoft.com/office/drawing/2016/ink" xmlns:am3d="http://schemas.microsoft.com/office/drawing/2017/model3d" xmlns:o="urn:schemas-microsoft-com:office:office" xmlns:r="http://schemas.openxmlformats.org/officeDocument/2006/relationships" xmlns:m="http://schemas.openxmlformats.org/officeDocument/2006/math" xmlns:v="urn:schemas-microsoft-com:vml" xmlns:wp14="http://schemas.microsoft.com/office/word/2010/wordprocessingDrawing" xmlns:wp="http://schemas.openxmlformats.org/drawingml/2006/wordprocessingDrawing" xmlns:w10="urn:schemas-microsoft-com:office:word" xmlns:w="http://schemas.openxmlformats.org/wordprocessingml/2006/main" xmlns:w14="http://schemas.microsoft.com/office/word/2010/wordml" xmlns:w15="http://schemas.microsoft.com/office/word/2012/wordml" xmlns:w16cex="http://schemas.microsoft.com/office/word/2018/wordml/cex" xmlns:w16cid="http://schemas.microsoft.com/office/word/2016/wordml/cid" xmlns:w16="http://schemas.microsoft.com/office/word/2018/wordml" xmlns:w16se="http://schemas.microsoft.com/office/word/2015/wordml/symex" xmlns:wpg="http://schemas.microsoft.com/office/word/2010/wordprocessingGroup" xmlns:wpi="http://schemas.microsoft.com/office/word/2010/wordprocessingInk" xmlns:wne="http://schemas.microsoft.com/office/word/2006/wordml" xmlns:wps="http://schemas.microsoft.com/office/word/2010/wordprocessingShape" mc:Ignorable="w14 w15 w16se w16cid w16 w16cex wp14">
+<w:document xmlns:wpc="http://schemas.microsoft.com/office/word/2010/wordprocessingCanvas" xmlns:cx="http://schemas.microsoft.com/office/drawing/2014/chartex" xmlns:cx1="http://schemas.microsoft.com/office/drawing/2015/9/8/chartex" xmlns:cx2="http://schemas.microsoft.com/office/drawing/2015/10/21/chartex" xmlns:cx3="http://schemas.microsoft.com/office/drawing/2016/5/9/chartex" xmlns:cx4="http://schemas.microsoft.com/office/drawing/2016/5/10/chartex" xmlns:cx5="http://schemas.microsoft.com/office/drawing/2016/5/11/chartex" xmlns:cx6="http://schemas.microsoft.com/office/drawing/2016/5/12/chartex" xmlns:cx7="http://schemas.microsoft.com/office/drawing/2016/5/13/chartex" xmlns:cx8="http://schemas.microsoft.com/office/drawing/2016/5/14/chartex" xmlns:mc="http://schemas.openxmlformats.org/markup-compatibility/2006" xmlns:aink="http://schemas.microsoft.com/office/drawing/2016/ink" xmlns:am3d="http://schemas.microsoft.com/office/drawing/2017/model3d" xmlns:o="urn:schemas-microsoft-com:office:office" xmlns:r="http://schemas.openxmlformats.org/officeDocument/2006/relationships" xmlns:m="http://schemas.openxmlformats.org/officeDocument/2006/math" xmlns:v="urn:schemas-microsoft-com:vml" xmlns:wp14="http://schemas.microsoft.com/office/word/2010/wordprocessingDrawing" xmlns:wp="http://schemas.openxmlformats.org/drawingml/2006/wordprocessingDrawing" xmlns:w10="urn:schemas-microsoft-com:office:word" xmlns:w="http://schemas.openxmlformats.org/wordprocessingml/2006/main" xmlns:w14="http://schemas.microsoft.com/office/word/2010/wordml" xmlns:w15="http://schemas.microsoft.com/office/word/2012/wordml" xmlns:w16cex="http://schemas.microsoft.com/office/word/2018/wordml/cex" xmlns:w16cid="http://schemas.microsoft.com/office/word/2016/wordml/cid" xmlns:w16="http://schemas.microsoft.com/office/word/2018/wordml" xmlns:w16sdtdh="http://schemas.microsoft.com/office/word/2020/wordml/sdtdatahash" xmlns:w16se="http://schemas.microsoft.com/office/word/2015/wordml/symex" xmlns:wpg="http://schemas.microsoft.com/office/word/2010/wordprocessingGroup" xmlns:wpi="http://schemas.microsoft.com/office/word/2010/wordprocessingInk" xmlns:wne="http://schemas.microsoft.com/office/word/2006/wordml" xmlns:wps="http://schemas.microsoft.com/office/word/2010/wordprocessingShape" mc:Ignorable="w14 w15 w16se w16cid w16 w16cex w16sdtdh wp14">
   <w:body>
     <w:tbl>
       <w:tblPr>
@@ -11,12 +11,12 @@
         <w:tblLook w:val="0620" w:firstRow="1" w:lastRow="0" w:firstColumn="0" w:lastColumn="0" w:noHBand="1" w:noVBand="1"/>
       </w:tblPr>
       <w:tblGrid>
-        <w:gridCol w:w="3681"/>
+        <w:gridCol w:w="3544"/>
         <w:gridCol w:w="992"/>
+        <w:gridCol w:w="1560"/>
         <w:gridCol w:w="1559"/>
-        <w:gridCol w:w="1418"/>
-        <w:gridCol w:w="1701"/>
-        <w:gridCol w:w="3685"/>
+        <w:gridCol w:w="1843"/>
+        <w:gridCol w:w="3538"/>
         <w:gridCol w:w="1701"/>
         <w:gridCol w:w="1701"/>
         <w:gridCol w:w="1985"/>
@@ -30,12 +30,13 @@
         </w:trPr>
         <w:tc>
           <w:tcPr>
-            <w:tcW w:w="3681" w:type="dxa"/>
-            <w:vAlign w:val="center"/>
-          </w:tcPr>
-          <w:p>
-            <w:pPr>
-              <w:rPr>
+            <w:tcW w:w="3544" w:type="dxa"/>
+            <w:vAlign w:val="center"/>
+          </w:tcPr>
+          <w:p>
+            <w:pPr>
+              <w:rPr>
+                <w:rFonts w:ascii="Times New Roman" w:hAnsi="Times New Roman" w:cs="Times New Roman"/>
                 <w:b w:val="0"/>
                 <w:bCs w:val="0"/>
                 <w:sz w:val="24"/>
@@ -45,6 +46,7 @@
             <w:bookmarkStart w:id="0" w:name="_Hlk62826250"/>
             <w:r>
               <w:rPr>
+                <w:rFonts w:ascii="Times New Roman" w:hAnsi="Times New Roman" w:cs="Times New Roman"/>
                 <w:b w:val="0"/>
                 <w:bCs w:val="0"/>
                 <w:sz w:val="24"/>
@@ -62,6 +64,7 @@
           <w:p>
             <w:pPr>
               <w:rPr>
+                <w:rFonts w:ascii="Times New Roman" w:hAnsi="Times New Roman" w:cs="Times New Roman"/>
                 <w:b w:val="0"/>
                 <w:bCs w:val="0"/>
                 <w:sz w:val="24"/>
@@ -70,6 +73,7 @@
             </w:pPr>
             <w:r>
               <w:rPr>
+                <w:rFonts w:ascii="Times New Roman" w:hAnsi="Times New Roman" w:cs="Times New Roman"/>
                 <w:b w:val="0"/>
                 <w:bCs w:val="0"/>
                 <w:sz w:val="24"/>
@@ -81,12 +85,13 @@
         </w:tc>
         <w:tc>
           <w:tcPr>
-            <w:tcW w:w="1559" w:type="dxa"/>
-            <w:vAlign w:val="center"/>
-          </w:tcPr>
-          <w:p>
-            <w:pPr>
-              <w:rPr>
+            <w:tcW w:w="1560" w:type="dxa"/>
+            <w:vAlign w:val="center"/>
+          </w:tcPr>
+          <w:p>
+            <w:pPr>
+              <w:rPr>
+                <w:rFonts w:ascii="Times New Roman" w:hAnsi="Times New Roman" w:cs="Times New Roman"/>
                 <w:b w:val="0"/>
                 <w:bCs w:val="0"/>
                 <w:sz w:val="24"/>
@@ -95,6 +100,7 @@
             </w:pPr>
             <w:r>
               <w:rPr>
+                <w:rFonts w:ascii="Times New Roman" w:hAnsi="Times New Roman" w:cs="Times New Roman"/>
                 <w:b w:val="0"/>
                 <w:bCs w:val="0"/>
                 <w:sz w:val="24"/>
@@ -106,12 +112,13 @@
         </w:tc>
         <w:tc>
           <w:tcPr>
-            <w:tcW w:w="1418" w:type="dxa"/>
-            <w:vAlign w:val="center"/>
-          </w:tcPr>
-          <w:p>
-            <w:pPr>
-              <w:rPr>
+            <w:tcW w:w="1559" w:type="dxa"/>
+            <w:vAlign w:val="center"/>
+          </w:tcPr>
+          <w:p>
+            <w:pPr>
+              <w:rPr>
+                <w:rFonts w:ascii="Times New Roman" w:hAnsi="Times New Roman" w:cs="Times New Roman"/>
                 <w:b w:val="0"/>
                 <w:bCs w:val="0"/>
                 <w:sz w:val="24"/>
@@ -120,6 +127,7 @@
             </w:pPr>
             <w:r>
               <w:rPr>
+                <w:rFonts w:ascii="Times New Roman" w:hAnsi="Times New Roman" w:cs="Times New Roman"/>
                 <w:b w:val="0"/>
                 <w:bCs w:val="0"/>
                 <w:sz w:val="24"/>
@@ -131,12 +139,13 @@
         </w:tc>
         <w:tc>
           <w:tcPr>
-            <w:tcW w:w="1701" w:type="dxa"/>
-            <w:vAlign w:val="center"/>
-          </w:tcPr>
-          <w:p>
-            <w:pPr>
-              <w:rPr>
+            <w:tcW w:w="1843" w:type="dxa"/>
+            <w:vAlign w:val="center"/>
+          </w:tcPr>
+          <w:p>
+            <w:pPr>
+              <w:rPr>
+                <w:rFonts w:ascii="Times New Roman" w:hAnsi="Times New Roman" w:cs="Times New Roman"/>
                 <w:b w:val="0"/>
                 <w:bCs w:val="0"/>
                 <w:sz w:val="24"/>
@@ -145,6 +154,7 @@
             </w:pPr>
             <w:r>
               <w:rPr>
+                <w:rFonts w:ascii="Times New Roman" w:hAnsi="Times New Roman" w:cs="Times New Roman"/>
                 <w:b w:val="0"/>
                 <w:bCs w:val="0"/>
                 <w:sz w:val="24"/>
@@ -156,12 +166,13 @@
         </w:tc>
         <w:tc>
           <w:tcPr>
-            <w:tcW w:w="3685" w:type="dxa"/>
-            <w:vAlign w:val="center"/>
-          </w:tcPr>
-          <w:p>
-            <w:pPr>
-              <w:rPr>
+            <w:tcW w:w="3538" w:type="dxa"/>
+            <w:vAlign w:val="center"/>
+          </w:tcPr>
+          <w:p>
+            <w:pPr>
+              <w:rPr>
+                <w:rFonts w:ascii="Times New Roman" w:hAnsi="Times New Roman" w:cs="Times New Roman"/>
                 <w:b w:val="0"/>
                 <w:bCs w:val="0"/>
                 <w:sz w:val="24"/>
@@ -170,6 +181,7 @@
             </w:pPr>
             <w:r>
               <w:rPr>
+                <w:rFonts w:ascii="Times New Roman" w:hAnsi="Times New Roman" w:cs="Times New Roman"/>
                 <w:b w:val="0"/>
                 <w:bCs w:val="0"/>
                 <w:sz w:val="24"/>
@@ -187,6 +199,7 @@
           <w:p>
             <w:pPr>
               <w:rPr>
+                <w:rFonts w:ascii="Times New Roman" w:hAnsi="Times New Roman" w:cs="Times New Roman"/>
                 <w:b w:val="0"/>
                 <w:bCs w:val="0"/>
                 <w:sz w:val="24"/>
@@ -195,6 +208,7 @@
             </w:pPr>
             <w:r>
               <w:rPr>
+                <w:rFonts w:ascii="Times New Roman" w:hAnsi="Times New Roman" w:cs="Times New Roman"/>
                 <w:b w:val="0"/>
                 <w:bCs w:val="0"/>
                 <w:sz w:val="24"/>
@@ -212,6 +226,7 @@
           <w:p>
             <w:pPr>
               <w:rPr>
+                <w:rFonts w:ascii="Times New Roman" w:hAnsi="Times New Roman" w:cs="Times New Roman"/>
                 <w:b w:val="0"/>
                 <w:bCs w:val="0"/>
                 <w:sz w:val="24"/>
@@ -221,6 +236,7 @@
             <w:proofErr w:type="spellStart"/>
             <w:r>
               <w:rPr>
+                <w:rFonts w:ascii="Times New Roman" w:hAnsi="Times New Roman" w:cs="Times New Roman"/>
                 <w:b w:val="0"/>
                 <w:bCs w:val="0"/>
                 <w:sz w:val="24"/>
@@ -231,6 +247,7 @@
             <w:proofErr w:type="spellEnd"/>
             <w:r>
               <w:rPr>
+                <w:rFonts w:ascii="Times New Roman" w:hAnsi="Times New Roman" w:cs="Times New Roman"/>
                 <w:b w:val="0"/>
                 <w:bCs w:val="0"/>
                 <w:sz w:val="24"/>
@@ -248,6 +265,7 @@
           <w:p>
             <w:pPr>
               <w:rPr>
+                <w:rFonts w:ascii="Times New Roman" w:hAnsi="Times New Roman" w:cs="Times New Roman"/>
                 <w:b w:val="0"/>
                 <w:bCs w:val="0"/>
                 <w:sz w:val="24"/>
@@ -256,6 +274,7 @@
             </w:pPr>
             <w:r>
               <w:rPr>
+                <w:rFonts w:ascii="Times New Roman" w:hAnsi="Times New Roman" w:cs="Times New Roman"/>
                 <w:b w:val="0"/>
                 <w:bCs w:val="0"/>
                 <w:sz w:val="24"/>
@@ -273,6 +292,7 @@
           <w:p>
             <w:pPr>
               <w:rPr>
+                <w:rFonts w:ascii="Times New Roman" w:hAnsi="Times New Roman" w:cs="Times New Roman"/>
                 <w:b w:val="0"/>
                 <w:bCs w:val="0"/>
                 <w:sz w:val="24"/>
@@ -281,6 +301,7 @@
             </w:pPr>
             <w:r>
               <w:rPr>
+                <w:rFonts w:ascii="Times New Roman" w:hAnsi="Times New Roman" w:cs="Times New Roman"/>
                 <w:b w:val="0"/>
                 <w:bCs w:val="0"/>
                 <w:sz w:val="24"/>
@@ -298,6 +319,7 @@
           <w:p>
             <w:pPr>
               <w:rPr>
+                <w:rFonts w:ascii="Times New Roman" w:hAnsi="Times New Roman" w:cs="Times New Roman"/>
                 <w:b w:val="0"/>
                 <w:bCs w:val="0"/>
                 <w:sz w:val="24"/>
@@ -306,6 +328,7 @@
             </w:pPr>
             <w:r>
               <w:rPr>
+                <w:rFonts w:ascii="Times New Roman" w:hAnsi="Times New Roman" w:cs="Times New Roman"/>
                 <w:b w:val="0"/>
                 <w:bCs w:val="0"/>
                 <w:sz w:val="24"/>
@@ -322,18 +345,20 @@
         </w:trPr>
         <w:tc>
           <w:tcPr>
-            <w:tcW w:w="3681" w:type="dxa"/>
-            <w:vAlign w:val="center"/>
-          </w:tcPr>
-          <w:p>
-            <w:pPr>
-              <w:rPr>
-                <w:sz w:val="24"/>
-                <w:szCs w:val="24"/>
-              </w:rPr>
-            </w:pPr>
-            <w:r>
-              <w:rPr>
+            <w:tcW w:w="3544" w:type="dxa"/>
+            <w:vAlign w:val="center"/>
+          </w:tcPr>
+          <w:p>
+            <w:pPr>
+              <w:rPr>
+                <w:rFonts w:ascii="Times New Roman" w:hAnsi="Times New Roman" w:cs="Times New Roman"/>
+                <w:sz w:val="24"/>
+                <w:szCs w:val="24"/>
+              </w:rPr>
+            </w:pPr>
+            <w:r>
+              <w:rPr>
+                <w:rFonts w:ascii="Times New Roman" w:hAnsi="Times New Roman" w:cs="Times New Roman"/>
                 <w:sz w:val="24"/>
                 <w:szCs w:val="24"/>
               </w:rPr>
@@ -350,12 +375,14 @@
             <w:pPr>
               <w:jc w:val="center"/>
               <w:rPr>
-                <w:sz w:val="24"/>
-                <w:szCs w:val="24"/>
-              </w:rPr>
-            </w:pPr>
-            <w:r>
-              <w:rPr>
+                <w:rFonts w:ascii="Times New Roman" w:hAnsi="Times New Roman" w:cs="Times New Roman"/>
+                <w:sz w:val="24"/>
+                <w:szCs w:val="24"/>
+              </w:rPr>
+            </w:pPr>
+            <w:r>
+              <w:rPr>
+                <w:rFonts w:ascii="Times New Roman" w:hAnsi="Times New Roman" w:cs="Times New Roman"/>
                 <w:sz w:val="24"/>
                 <w:szCs w:val="24"/>
               </w:rPr>
@@ -365,40 +392,44 @@
         </w:tc>
         <w:tc>
           <w:tcPr>
+            <w:tcW w:w="1560" w:type="dxa"/>
+            <w:vAlign w:val="center"/>
+          </w:tcPr>
+          <w:p>
+            <w:pPr>
+              <w:jc w:val="center"/>
+              <w:rPr>
+                <w:rFonts w:ascii="Times New Roman" w:hAnsi="Times New Roman" w:cs="Times New Roman"/>
+                <w:sz w:val="24"/>
+                <w:szCs w:val="24"/>
+              </w:rPr>
+            </w:pPr>
+            <w:r>
+              <w:rPr>
+                <w:rFonts w:ascii="Times New Roman" w:hAnsi="Times New Roman" w:cs="Times New Roman"/>
+                <w:sz w:val="24"/>
+                <w:szCs w:val="24"/>
+              </w:rPr>
+              <w:t>51</w:t>
+            </w:r>
+          </w:p>
+        </w:tc>
+        <w:tc>
+          <w:tcPr>
             <w:tcW w:w="1559" w:type="dxa"/>
             <w:vAlign w:val="center"/>
           </w:tcPr>
           <w:p>
             <w:pPr>
-              <w:jc w:val="center"/>
-              <w:rPr>
-                <w:sz w:val="24"/>
-                <w:szCs w:val="24"/>
-              </w:rPr>
-            </w:pPr>
-            <w:r>
-              <w:rPr>
-                <w:sz w:val="24"/>
-                <w:szCs w:val="24"/>
-              </w:rPr>
-              <w:t>51</w:t>
-            </w:r>
-          </w:p>
-        </w:tc>
-        <w:tc>
-          <w:tcPr>
-            <w:tcW w:w="1418" w:type="dxa"/>
-            <w:vAlign w:val="center"/>
-          </w:tcPr>
-          <w:p>
-            <w:pPr>
-              <w:rPr>
-                <w:sz w:val="24"/>
-                <w:szCs w:val="24"/>
-              </w:rPr>
-            </w:pPr>
-            <w:r>
-              <w:rPr>
+              <w:rPr>
+                <w:rFonts w:ascii="Times New Roman" w:hAnsi="Times New Roman" w:cs="Times New Roman"/>
+                <w:sz w:val="24"/>
+                <w:szCs w:val="24"/>
+              </w:rPr>
+            </w:pPr>
+            <w:r>
+              <w:rPr>
+                <w:rFonts w:ascii="Times New Roman" w:hAnsi="Times New Roman" w:cs="Times New Roman"/>
                 <w:sz w:val="24"/>
                 <w:szCs w:val="24"/>
               </w:rPr>
@@ -408,43 +439,70 @@
         </w:tc>
         <w:tc>
           <w:tcPr>
+            <w:tcW w:w="1843" w:type="dxa"/>
+            <w:vAlign w:val="center"/>
+          </w:tcPr>
+          <w:p>
+            <w:pPr>
+              <w:rPr>
+                <w:rFonts w:ascii="Times New Roman" w:hAnsi="Times New Roman" w:cs="Times New Roman"/>
+                <w:sz w:val="24"/>
+                <w:szCs w:val="24"/>
+              </w:rPr>
+            </w:pPr>
+            <w:r>
+              <w:rPr>
+                <w:rFonts w:ascii="Times New Roman" w:hAnsi="Times New Roman" w:cs="Times New Roman"/>
+                <w:sz w:val="24"/>
+                <w:szCs w:val="24"/>
+              </w:rPr>
+              <w:t>AIPGENE17420</w:t>
+            </w:r>
+          </w:p>
+        </w:tc>
+        <w:tc>
+          <w:tcPr>
+            <w:tcW w:w="3538" w:type="dxa"/>
+            <w:vAlign w:val="center"/>
+          </w:tcPr>
+          <w:p>
+            <w:pPr>
+              <w:rPr>
+                <w:rFonts w:ascii="Times New Roman" w:hAnsi="Times New Roman" w:cs="Times New Roman"/>
+                <w:sz w:val="24"/>
+                <w:szCs w:val="24"/>
+              </w:rPr>
+            </w:pPr>
+            <w:r>
+              <w:rPr>
+                <w:rFonts w:ascii="Times New Roman" w:hAnsi="Times New Roman" w:cs="Times New Roman"/>
+                <w:sz w:val="24"/>
+                <w:szCs w:val="24"/>
+              </w:rPr>
+              <w:t>SLGRTNHGALDEKL</w:t>
+            </w:r>
+          </w:p>
+        </w:tc>
+        <w:tc>
+          <w:tcPr>
             <w:tcW w:w="1701" w:type="dxa"/>
             <w:vAlign w:val="center"/>
           </w:tcPr>
           <w:p>
             <w:pPr>
               <w:rPr>
-                <w:sz w:val="24"/>
-                <w:szCs w:val="24"/>
-              </w:rPr>
-            </w:pPr>
-            <w:r>
-              <w:rPr>
-                <w:sz w:val="24"/>
-                <w:szCs w:val="24"/>
-              </w:rPr>
-              <w:t>AIPGENE17420</w:t>
-            </w:r>
-          </w:p>
-        </w:tc>
-        <w:tc>
-          <w:tcPr>
-            <w:tcW w:w="3685" w:type="dxa"/>
-            <w:vAlign w:val="center"/>
-          </w:tcPr>
-          <w:p>
-            <w:pPr>
-              <w:rPr>
-                <w:sz w:val="24"/>
-                <w:szCs w:val="24"/>
-              </w:rPr>
-            </w:pPr>
-            <w:r>
-              <w:rPr>
-                <w:sz w:val="24"/>
-                <w:szCs w:val="24"/>
-              </w:rPr>
-              <w:t>SLGRTNHGALDEKL</w:t>
+                <w:rFonts w:ascii="Times New Roman" w:hAnsi="Times New Roman" w:cs="Times New Roman"/>
+                <w:sz w:val="24"/>
+                <w:szCs w:val="24"/>
+              </w:rPr>
+            </w:pPr>
+            <w:r>
+              <w:rPr>
+                <w:rFonts w:ascii="Times New Roman" w:hAnsi="Times New Roman" w:cs="Times New Roman"/>
+                <w:sz w:val="24"/>
+                <w:szCs w:val="24"/>
+              </w:rPr>
+              <w:t>2 mg/ml</w:t>
             </w:r>
           </w:p>
         </w:tc>
@@ -456,33 +514,14 @@
           <w:p>
             <w:pPr>
               <w:rPr>
-                <w:sz w:val="24"/>
-                <w:szCs w:val="24"/>
-              </w:rPr>
-            </w:pPr>
-            <w:r>
-              <w:rPr>
-                <w:sz w:val="24"/>
-                <w:szCs w:val="24"/>
-              </w:rPr>
-              <w:t>2 mg/ml</w:t>
-            </w:r>
-          </w:p>
-        </w:tc>
-        <w:tc>
-          <w:tcPr>
-            <w:tcW w:w="1701" w:type="dxa"/>
-            <w:vAlign w:val="center"/>
-          </w:tcPr>
-          <w:p>
-            <w:pPr>
-              <w:rPr>
-                <w:sz w:val="24"/>
-                <w:szCs w:val="24"/>
-              </w:rPr>
-            </w:pPr>
-            <w:r>
-              <w:rPr>
+                <w:rFonts w:ascii="Times New Roman" w:hAnsi="Times New Roman" w:cs="Times New Roman"/>
+                <w:sz w:val="24"/>
+                <w:szCs w:val="24"/>
+              </w:rPr>
+            </w:pPr>
+            <w:r>
+              <w:rPr>
+                <w:rFonts w:ascii="Times New Roman" w:hAnsi="Times New Roman" w:cs="Times New Roman"/>
                 <w:sz w:val="24"/>
                 <w:szCs w:val="24"/>
               </w:rPr>
@@ -498,12 +537,14 @@
           <w:p>
             <w:pPr>
               <w:rPr>
-                <w:sz w:val="24"/>
-                <w:szCs w:val="24"/>
-              </w:rPr>
-            </w:pPr>
-            <w:r>
-              <w:rPr>
+                <w:rFonts w:ascii="Times New Roman" w:hAnsi="Times New Roman" w:cs="Times New Roman"/>
+                <w:sz w:val="24"/>
+                <w:szCs w:val="24"/>
+              </w:rPr>
+            </w:pPr>
+            <w:r>
+              <w:rPr>
+                <w:rFonts w:ascii="Times New Roman" w:hAnsi="Times New Roman" w:cs="Times New Roman"/>
                 <w:sz w:val="24"/>
                 <w:szCs w:val="24"/>
               </w:rPr>
@@ -519,12 +560,14 @@
           <w:p>
             <w:pPr>
               <w:rPr>
-                <w:sz w:val="24"/>
-                <w:szCs w:val="24"/>
-              </w:rPr>
-            </w:pPr>
-            <w:r>
-              <w:rPr>
+                <w:rFonts w:ascii="Times New Roman" w:hAnsi="Times New Roman" w:cs="Times New Roman"/>
+                <w:sz w:val="24"/>
+                <w:szCs w:val="24"/>
+              </w:rPr>
+            </w:pPr>
+            <w:r>
+              <w:rPr>
+                <w:rFonts w:ascii="Times New Roman" w:hAnsi="Times New Roman" w:cs="Times New Roman"/>
                 <w:sz w:val="24"/>
                 <w:szCs w:val="24"/>
               </w:rPr>
@@ -540,12 +583,14 @@
           <w:p>
             <w:pPr>
               <w:rPr>
-                <w:sz w:val="24"/>
-                <w:szCs w:val="24"/>
-              </w:rPr>
-            </w:pPr>
-            <w:r>
-              <w:rPr>
+                <w:rFonts w:ascii="Times New Roman" w:hAnsi="Times New Roman" w:cs="Times New Roman"/>
+                <w:sz w:val="24"/>
+                <w:szCs w:val="24"/>
+              </w:rPr>
+            </w:pPr>
+            <w:r>
+              <w:rPr>
+                <w:rFonts w:ascii="Times New Roman" w:hAnsi="Times New Roman" w:cs="Times New Roman"/>
                 <w:sz w:val="24"/>
                 <w:szCs w:val="24"/>
               </w:rPr>
@@ -560,18 +605,20 @@
         </w:trPr>
         <w:tc>
           <w:tcPr>
-            <w:tcW w:w="3681" w:type="dxa"/>
-            <w:vAlign w:val="center"/>
-          </w:tcPr>
-          <w:p>
-            <w:pPr>
-              <w:rPr>
-                <w:sz w:val="24"/>
-                <w:szCs w:val="24"/>
-              </w:rPr>
-            </w:pPr>
-            <w:r>
-              <w:rPr>
+            <w:tcW w:w="3544" w:type="dxa"/>
+            <w:vAlign w:val="center"/>
+          </w:tcPr>
+          <w:p>
+            <w:pPr>
+              <w:rPr>
+                <w:rFonts w:ascii="Times New Roman" w:hAnsi="Times New Roman" w:cs="Times New Roman"/>
+                <w:sz w:val="24"/>
+                <w:szCs w:val="24"/>
+              </w:rPr>
+            </w:pPr>
+            <w:r>
+              <w:rPr>
+                <w:rFonts w:ascii="Times New Roman" w:hAnsi="Times New Roman" w:cs="Times New Roman"/>
                 <w:sz w:val="24"/>
                 <w:szCs w:val="24"/>
               </w:rPr>
@@ -588,13 +635,14 @@
             <w:pPr>
               <w:jc w:val="center"/>
               <w:rPr>
-                <w:sz w:val="24"/>
-                <w:szCs w:val="24"/>
-              </w:rPr>
-            </w:pPr>
-            <w:r>
-              <w:rPr>
-                <w:rFonts w:ascii="Calibri" w:hAnsi="Calibri" w:cs="Calibri"/>
+                <w:rFonts w:ascii="Times New Roman" w:hAnsi="Times New Roman" w:cs="Times New Roman"/>
+                <w:sz w:val="24"/>
+                <w:szCs w:val="24"/>
+              </w:rPr>
+            </w:pPr>
+            <w:r>
+              <w:rPr>
+                <w:rFonts w:ascii="Times New Roman" w:hAnsi="Times New Roman" w:cs="Times New Roman"/>
                 <w:sz w:val="24"/>
                 <w:szCs w:val="24"/>
               </w:rPr>
@@ -602,7 +650,7 @@
             </w:r>
             <w:r>
               <w:rPr>
-                <w:rFonts w:ascii="Calibri" w:hAnsi="Calibri" w:cs="Calibri"/>
+                <w:rFonts w:ascii="Times New Roman" w:hAnsi="Times New Roman" w:cs="Times New Roman"/>
                 <w:sz w:val="24"/>
                 <w:szCs w:val="24"/>
                 <w:vertAlign w:val="subscript"/>
@@ -613,40 +661,44 @@
         </w:tc>
         <w:tc>
           <w:tcPr>
+            <w:tcW w:w="1560" w:type="dxa"/>
+            <w:vAlign w:val="center"/>
+          </w:tcPr>
+          <w:p>
+            <w:pPr>
+              <w:jc w:val="center"/>
+              <w:rPr>
+                <w:rFonts w:ascii="Times New Roman" w:hAnsi="Times New Roman" w:cs="Times New Roman"/>
+                <w:sz w:val="24"/>
+                <w:szCs w:val="24"/>
+              </w:rPr>
+            </w:pPr>
+            <w:r>
+              <w:rPr>
+                <w:rFonts w:ascii="Times New Roman" w:hAnsi="Times New Roman" w:cs="Times New Roman"/>
+                <w:sz w:val="24"/>
+                <w:szCs w:val="24"/>
+              </w:rPr>
+              <w:t>55</w:t>
+            </w:r>
+          </w:p>
+        </w:tc>
+        <w:tc>
+          <w:tcPr>
             <w:tcW w:w="1559" w:type="dxa"/>
             <w:vAlign w:val="center"/>
           </w:tcPr>
           <w:p>
             <w:pPr>
-              <w:jc w:val="center"/>
-              <w:rPr>
-                <w:sz w:val="24"/>
-                <w:szCs w:val="24"/>
-              </w:rPr>
-            </w:pPr>
-            <w:r>
-              <w:rPr>
-                <w:sz w:val="24"/>
-                <w:szCs w:val="24"/>
-              </w:rPr>
-              <w:t>55</w:t>
-            </w:r>
-          </w:p>
-        </w:tc>
-        <w:tc>
-          <w:tcPr>
-            <w:tcW w:w="1418" w:type="dxa"/>
-            <w:vAlign w:val="center"/>
-          </w:tcPr>
-          <w:p>
-            <w:pPr>
-              <w:rPr>
-                <w:sz w:val="24"/>
-                <w:szCs w:val="24"/>
-              </w:rPr>
-            </w:pPr>
-            <w:r>
-              <w:rPr>
+              <w:rPr>
+                <w:rFonts w:ascii="Times New Roman" w:hAnsi="Times New Roman" w:cs="Times New Roman"/>
+                <w:sz w:val="24"/>
+                <w:szCs w:val="24"/>
+              </w:rPr>
+            </w:pPr>
+            <w:r>
+              <w:rPr>
+                <w:rFonts w:ascii="Times New Roman" w:hAnsi="Times New Roman" w:cs="Times New Roman"/>
                 <w:sz w:val="24"/>
                 <w:szCs w:val="24"/>
               </w:rPr>
@@ -656,18 +708,20 @@
         </w:tc>
         <w:tc>
           <w:tcPr>
-            <w:tcW w:w="1701" w:type="dxa"/>
-            <w:vAlign w:val="center"/>
-          </w:tcPr>
-          <w:p>
-            <w:pPr>
-              <w:rPr>
-                <w:sz w:val="24"/>
-                <w:szCs w:val="24"/>
-              </w:rPr>
-            </w:pPr>
-            <w:r>
-              <w:rPr>
+            <w:tcW w:w="1843" w:type="dxa"/>
+            <w:vAlign w:val="center"/>
+          </w:tcPr>
+          <w:p>
+            <w:pPr>
+              <w:rPr>
+                <w:rFonts w:ascii="Times New Roman" w:hAnsi="Times New Roman" w:cs="Times New Roman"/>
+                <w:sz w:val="24"/>
+                <w:szCs w:val="24"/>
+              </w:rPr>
+            </w:pPr>
+            <w:r>
+              <w:rPr>
+                <w:rFonts w:ascii="Times New Roman" w:hAnsi="Times New Roman" w:cs="Times New Roman"/>
                 <w:sz w:val="24"/>
                 <w:szCs w:val="24"/>
               </w:rPr>
@@ -677,18 +731,20 @@
         </w:tc>
         <w:tc>
           <w:tcPr>
-            <w:tcW w:w="3685" w:type="dxa"/>
-            <w:vAlign w:val="center"/>
-          </w:tcPr>
-          <w:p>
-            <w:pPr>
-              <w:rPr>
-                <w:sz w:val="24"/>
-                <w:szCs w:val="24"/>
-              </w:rPr>
-            </w:pPr>
-            <w:r>
-              <w:rPr>
+            <w:tcW w:w="3538" w:type="dxa"/>
+            <w:vAlign w:val="center"/>
+          </w:tcPr>
+          <w:p>
+            <w:pPr>
+              <w:rPr>
+                <w:rFonts w:ascii="Times New Roman" w:hAnsi="Times New Roman" w:cs="Times New Roman"/>
+                <w:sz w:val="24"/>
+                <w:szCs w:val="24"/>
+              </w:rPr>
+            </w:pPr>
+            <w:r>
+              <w:rPr>
+                <w:rFonts w:ascii="Times New Roman" w:hAnsi="Times New Roman" w:cs="Times New Roman"/>
                 <w:sz w:val="24"/>
                 <w:szCs w:val="24"/>
               </w:rPr>
@@ -696,6 +752,7 @@
             </w:r>
             <w:r>
               <w:rPr>
+                <w:rFonts w:ascii="Times New Roman" w:hAnsi="Times New Roman" w:cs="Times New Roman"/>
                 <w:sz w:val="24"/>
                 <w:szCs w:val="24"/>
               </w:rPr>
@@ -712,12 +769,14 @@
           <w:p>
             <w:pPr>
               <w:rPr>
-                <w:sz w:val="24"/>
-                <w:szCs w:val="24"/>
-              </w:rPr>
-            </w:pPr>
-            <w:r>
-              <w:rPr>
+                <w:rFonts w:ascii="Times New Roman" w:hAnsi="Times New Roman" w:cs="Times New Roman"/>
+                <w:sz w:val="24"/>
+                <w:szCs w:val="24"/>
+              </w:rPr>
+            </w:pPr>
+            <w:r>
+              <w:rPr>
+                <w:rFonts w:ascii="Times New Roman" w:hAnsi="Times New Roman" w:cs="Times New Roman"/>
                 <w:sz w:val="24"/>
                 <w:szCs w:val="24"/>
               </w:rPr>
@@ -733,12 +792,14 @@
           <w:p>
             <w:pPr>
               <w:rPr>
-                <w:sz w:val="24"/>
-                <w:szCs w:val="24"/>
-              </w:rPr>
-            </w:pPr>
-            <w:r>
-              <w:rPr>
+                <w:rFonts w:ascii="Times New Roman" w:hAnsi="Times New Roman" w:cs="Times New Roman"/>
+                <w:sz w:val="24"/>
+                <w:szCs w:val="24"/>
+              </w:rPr>
+            </w:pPr>
+            <w:r>
+              <w:rPr>
+                <w:rFonts w:ascii="Times New Roman" w:hAnsi="Times New Roman" w:cs="Times New Roman"/>
                 <w:sz w:val="24"/>
                 <w:szCs w:val="24"/>
               </w:rPr>
@@ -754,12 +815,14 @@
           <w:p>
             <w:pPr>
               <w:rPr>
-                <w:sz w:val="24"/>
-                <w:szCs w:val="24"/>
-              </w:rPr>
-            </w:pPr>
-            <w:r>
-              <w:rPr>
+                <w:rFonts w:ascii="Times New Roman" w:hAnsi="Times New Roman" w:cs="Times New Roman"/>
+                <w:sz w:val="24"/>
+                <w:szCs w:val="24"/>
+              </w:rPr>
+            </w:pPr>
+            <w:r>
+              <w:rPr>
+                <w:rFonts w:ascii="Times New Roman" w:hAnsi="Times New Roman" w:cs="Times New Roman"/>
                 <w:sz w:val="24"/>
                 <w:szCs w:val="24"/>
               </w:rPr>
@@ -775,12 +838,14 @@
           <w:p>
             <w:pPr>
               <w:rPr>
-                <w:sz w:val="24"/>
-                <w:szCs w:val="24"/>
-              </w:rPr>
-            </w:pPr>
-            <w:r>
-              <w:rPr>
+                <w:rFonts w:ascii="Times New Roman" w:hAnsi="Times New Roman" w:cs="Times New Roman"/>
+                <w:sz w:val="24"/>
+                <w:szCs w:val="24"/>
+              </w:rPr>
+            </w:pPr>
+            <w:r>
+              <w:rPr>
+                <w:rFonts w:ascii="Times New Roman" w:hAnsi="Times New Roman" w:cs="Times New Roman"/>
                 <w:sz w:val="24"/>
                 <w:szCs w:val="24"/>
               </w:rPr>
@@ -796,12 +861,14 @@
           <w:p>
             <w:pPr>
               <w:rPr>
-                <w:sz w:val="24"/>
-                <w:szCs w:val="24"/>
-              </w:rPr>
-            </w:pPr>
-            <w:r>
-              <w:rPr>
+                <w:rFonts w:ascii="Times New Roman" w:hAnsi="Times New Roman" w:cs="Times New Roman"/>
+                <w:sz w:val="24"/>
+                <w:szCs w:val="24"/>
+              </w:rPr>
+            </w:pPr>
+            <w:r>
+              <w:rPr>
+                <w:rFonts w:ascii="Times New Roman" w:hAnsi="Times New Roman" w:cs="Times New Roman"/>
                 <w:sz w:val="24"/>
                 <w:szCs w:val="24"/>
               </w:rPr>
@@ -816,18 +883,20 @@
         </w:trPr>
         <w:tc>
           <w:tcPr>
-            <w:tcW w:w="3681" w:type="dxa"/>
-            <w:vAlign w:val="center"/>
-          </w:tcPr>
-          <w:p>
-            <w:pPr>
-              <w:rPr>
-                <w:sz w:val="24"/>
-                <w:szCs w:val="24"/>
-              </w:rPr>
-            </w:pPr>
-            <w:r>
-              <w:rPr>
+            <w:tcW w:w="3544" w:type="dxa"/>
+            <w:vAlign w:val="center"/>
+          </w:tcPr>
+          <w:p>
+            <w:pPr>
+              <w:rPr>
+                <w:rFonts w:ascii="Times New Roman" w:hAnsi="Times New Roman" w:cs="Times New Roman"/>
+                <w:sz w:val="24"/>
+                <w:szCs w:val="24"/>
+              </w:rPr>
+            </w:pPr>
+            <w:r>
+              <w:rPr>
+                <w:rFonts w:ascii="Times New Roman" w:hAnsi="Times New Roman" w:cs="Times New Roman"/>
                 <w:sz w:val="24"/>
                 <w:szCs w:val="24"/>
               </w:rPr>
@@ -844,12 +913,14 @@
             <w:pPr>
               <w:jc w:val="center"/>
               <w:rPr>
-                <w:sz w:val="24"/>
-                <w:szCs w:val="24"/>
-              </w:rPr>
-            </w:pPr>
-            <w:r>
-              <w:rPr>
+                <w:rFonts w:ascii="Times New Roman" w:hAnsi="Times New Roman" w:cs="Times New Roman"/>
+                <w:sz w:val="24"/>
+                <w:szCs w:val="24"/>
+              </w:rPr>
+            </w:pPr>
+            <w:r>
+              <w:rPr>
+                <w:rFonts w:ascii="Times New Roman" w:hAnsi="Times New Roman" w:cs="Times New Roman"/>
                 <w:sz w:val="24"/>
                 <w:szCs w:val="24"/>
               </w:rPr>
@@ -859,40 +930,44 @@
         </w:tc>
         <w:tc>
           <w:tcPr>
+            <w:tcW w:w="1560" w:type="dxa"/>
+            <w:vAlign w:val="center"/>
+          </w:tcPr>
+          <w:p>
+            <w:pPr>
+              <w:jc w:val="center"/>
+              <w:rPr>
+                <w:rFonts w:ascii="Times New Roman" w:hAnsi="Times New Roman" w:cs="Times New Roman"/>
+                <w:sz w:val="24"/>
+                <w:szCs w:val="24"/>
+              </w:rPr>
+            </w:pPr>
+            <w:r>
+              <w:rPr>
+                <w:rFonts w:ascii="Times New Roman" w:hAnsi="Times New Roman" w:cs="Times New Roman"/>
+                <w:sz w:val="24"/>
+                <w:szCs w:val="24"/>
+              </w:rPr>
+              <w:t>55</w:t>
+            </w:r>
+          </w:p>
+        </w:tc>
+        <w:tc>
+          <w:tcPr>
             <w:tcW w:w="1559" w:type="dxa"/>
             <w:vAlign w:val="center"/>
           </w:tcPr>
           <w:p>
             <w:pPr>
-              <w:jc w:val="center"/>
-              <w:rPr>
-                <w:sz w:val="24"/>
-                <w:szCs w:val="24"/>
-              </w:rPr>
-            </w:pPr>
-            <w:r>
-              <w:rPr>
-                <w:sz w:val="24"/>
-                <w:szCs w:val="24"/>
-              </w:rPr>
-              <w:t>55</w:t>
-            </w:r>
-          </w:p>
-        </w:tc>
-        <w:tc>
-          <w:tcPr>
-            <w:tcW w:w="1418" w:type="dxa"/>
-            <w:vAlign w:val="center"/>
-          </w:tcPr>
-          <w:p>
-            <w:pPr>
-              <w:rPr>
-                <w:sz w:val="24"/>
-                <w:szCs w:val="24"/>
-              </w:rPr>
-            </w:pPr>
-            <w:r>
-              <w:rPr>
+              <w:rPr>
+                <w:rFonts w:ascii="Times New Roman" w:hAnsi="Times New Roman" w:cs="Times New Roman"/>
+                <w:sz w:val="24"/>
+                <w:szCs w:val="24"/>
+              </w:rPr>
+            </w:pPr>
+            <w:r>
+              <w:rPr>
+                <w:rFonts w:ascii="Times New Roman" w:hAnsi="Times New Roman" w:cs="Times New Roman"/>
                 <w:sz w:val="24"/>
                 <w:szCs w:val="24"/>
               </w:rPr>
@@ -902,43 +977,70 @@
         </w:tc>
         <w:tc>
           <w:tcPr>
+            <w:tcW w:w="1843" w:type="dxa"/>
+            <w:vAlign w:val="center"/>
+          </w:tcPr>
+          <w:p>
+            <w:pPr>
+              <w:rPr>
+                <w:rFonts w:ascii="Times New Roman" w:hAnsi="Times New Roman" w:cs="Times New Roman"/>
+                <w:sz w:val="24"/>
+                <w:szCs w:val="24"/>
+              </w:rPr>
+            </w:pPr>
+            <w:r>
+              <w:rPr>
+                <w:rFonts w:ascii="Times New Roman" w:hAnsi="Times New Roman" w:cs="Times New Roman"/>
+                <w:sz w:val="24"/>
+                <w:szCs w:val="24"/>
+              </w:rPr>
+              <w:t>AIPGENE6170</w:t>
+            </w:r>
+          </w:p>
+        </w:tc>
+        <w:tc>
+          <w:tcPr>
+            <w:tcW w:w="3538" w:type="dxa"/>
+            <w:vAlign w:val="center"/>
+          </w:tcPr>
+          <w:p>
+            <w:pPr>
+              <w:rPr>
+                <w:rFonts w:ascii="Times New Roman" w:hAnsi="Times New Roman" w:cs="Times New Roman"/>
+                <w:sz w:val="24"/>
+                <w:szCs w:val="24"/>
+              </w:rPr>
+            </w:pPr>
+            <w:r>
+              <w:rPr>
+                <w:rFonts w:ascii="Times New Roman" w:hAnsi="Times New Roman" w:cs="Times New Roman"/>
+                <w:sz w:val="24"/>
+                <w:szCs w:val="24"/>
+              </w:rPr>
+              <w:t>FLPETKGKSLEEIEL</w:t>
+            </w:r>
+          </w:p>
+        </w:tc>
+        <w:tc>
+          <w:tcPr>
             <w:tcW w:w="1701" w:type="dxa"/>
             <w:vAlign w:val="center"/>
           </w:tcPr>
           <w:p>
             <w:pPr>
               <w:rPr>
-                <w:sz w:val="24"/>
-                <w:szCs w:val="24"/>
-              </w:rPr>
-            </w:pPr>
-            <w:r>
-              <w:rPr>
-                <w:sz w:val="24"/>
-                <w:szCs w:val="24"/>
-              </w:rPr>
-              <w:t>AIPGENE6170</w:t>
-            </w:r>
-          </w:p>
-        </w:tc>
-        <w:tc>
-          <w:tcPr>
-            <w:tcW w:w="3685" w:type="dxa"/>
-            <w:vAlign w:val="center"/>
-          </w:tcPr>
-          <w:p>
-            <w:pPr>
-              <w:rPr>
-                <w:sz w:val="24"/>
-                <w:szCs w:val="24"/>
-              </w:rPr>
-            </w:pPr>
-            <w:r>
-              <w:rPr>
-                <w:sz w:val="24"/>
-                <w:szCs w:val="24"/>
-              </w:rPr>
-              <w:t>FLPETKGKSLEEIEL</w:t>
+                <w:rFonts w:ascii="Times New Roman" w:hAnsi="Times New Roman" w:cs="Times New Roman"/>
+                <w:sz w:val="24"/>
+                <w:szCs w:val="24"/>
+              </w:rPr>
+            </w:pPr>
+            <w:r>
+              <w:rPr>
+                <w:rFonts w:ascii="Times New Roman" w:hAnsi="Times New Roman" w:cs="Times New Roman"/>
+                <w:sz w:val="24"/>
+                <w:szCs w:val="24"/>
+              </w:rPr>
+              <w:t>2 mg/ml</w:t>
             </w:r>
           </w:p>
         </w:tc>
@@ -950,33 +1052,14 @@
           <w:p>
             <w:pPr>
               <w:rPr>
-                <w:sz w:val="24"/>
-                <w:szCs w:val="24"/>
-              </w:rPr>
-            </w:pPr>
-            <w:r>
-              <w:rPr>
-                <w:sz w:val="24"/>
-                <w:szCs w:val="24"/>
-              </w:rPr>
-              <w:t>2 mg/ml</w:t>
-            </w:r>
-          </w:p>
-        </w:tc>
-        <w:tc>
-          <w:tcPr>
-            <w:tcW w:w="1701" w:type="dxa"/>
-            <w:vAlign w:val="center"/>
-          </w:tcPr>
-          <w:p>
-            <w:pPr>
-              <w:rPr>
-                <w:sz w:val="24"/>
-                <w:szCs w:val="24"/>
-              </w:rPr>
-            </w:pPr>
-            <w:r>
-              <w:rPr>
+                <w:rFonts w:ascii="Times New Roman" w:hAnsi="Times New Roman" w:cs="Times New Roman"/>
+                <w:sz w:val="24"/>
+                <w:szCs w:val="24"/>
+              </w:rPr>
+            </w:pPr>
+            <w:r>
+              <w:rPr>
+                <w:rFonts w:ascii="Times New Roman" w:hAnsi="Times New Roman" w:cs="Times New Roman"/>
                 <w:sz w:val="24"/>
                 <w:szCs w:val="24"/>
               </w:rPr>
@@ -992,12 +1075,14 @@
           <w:p>
             <w:pPr>
               <w:rPr>
-                <w:sz w:val="24"/>
-                <w:szCs w:val="24"/>
-              </w:rPr>
-            </w:pPr>
-            <w:r>
-              <w:rPr>
+                <w:rFonts w:ascii="Times New Roman" w:hAnsi="Times New Roman" w:cs="Times New Roman"/>
+                <w:sz w:val="24"/>
+                <w:szCs w:val="24"/>
+              </w:rPr>
+            </w:pPr>
+            <w:r>
+              <w:rPr>
+                <w:rFonts w:ascii="Times New Roman" w:hAnsi="Times New Roman" w:cs="Times New Roman"/>
                 <w:sz w:val="24"/>
                 <w:szCs w:val="24"/>
               </w:rPr>
@@ -1013,12 +1098,14 @@
           <w:p>
             <w:pPr>
               <w:rPr>
-                <w:sz w:val="24"/>
-                <w:szCs w:val="24"/>
-              </w:rPr>
-            </w:pPr>
-            <w:r>
-              <w:rPr>
+                <w:rFonts w:ascii="Times New Roman" w:hAnsi="Times New Roman" w:cs="Times New Roman"/>
+                <w:sz w:val="24"/>
+                <w:szCs w:val="24"/>
+              </w:rPr>
+            </w:pPr>
+            <w:r>
+              <w:rPr>
+                <w:rFonts w:ascii="Times New Roman" w:hAnsi="Times New Roman" w:cs="Times New Roman"/>
                 <w:sz w:val="24"/>
                 <w:szCs w:val="24"/>
               </w:rPr>
@@ -1034,12 +1121,14 @@
           <w:p>
             <w:pPr>
               <w:rPr>
-                <w:sz w:val="24"/>
-                <w:szCs w:val="24"/>
-              </w:rPr>
-            </w:pPr>
-            <w:r>
-              <w:rPr>
+                <w:rFonts w:ascii="Times New Roman" w:hAnsi="Times New Roman" w:cs="Times New Roman"/>
+                <w:sz w:val="24"/>
+                <w:szCs w:val="24"/>
+              </w:rPr>
+            </w:pPr>
+            <w:r>
+              <w:rPr>
+                <w:rFonts w:ascii="Times New Roman" w:hAnsi="Times New Roman" w:cs="Times New Roman"/>
                 <w:sz w:val="24"/>
                 <w:szCs w:val="24"/>
               </w:rPr>
@@ -1054,18 +1143,20 @@
         </w:trPr>
         <w:tc>
           <w:tcPr>
-            <w:tcW w:w="3681" w:type="dxa"/>
-            <w:vAlign w:val="center"/>
-          </w:tcPr>
-          <w:p>
-            <w:pPr>
-              <w:rPr>
-                <w:sz w:val="24"/>
-                <w:szCs w:val="24"/>
-              </w:rPr>
-            </w:pPr>
-            <w:r>
-              <w:rPr>
+            <w:tcW w:w="3544" w:type="dxa"/>
+            <w:vAlign w:val="center"/>
+          </w:tcPr>
+          <w:p>
+            <w:pPr>
+              <w:rPr>
+                <w:rFonts w:ascii="Times New Roman" w:hAnsi="Times New Roman" w:cs="Times New Roman"/>
+                <w:sz w:val="24"/>
+                <w:szCs w:val="24"/>
+              </w:rPr>
+            </w:pPr>
+            <w:r>
+              <w:rPr>
+                <w:rFonts w:ascii="Times New Roman" w:hAnsi="Times New Roman" w:cs="Times New Roman"/>
                 <w:sz w:val="24"/>
                 <w:szCs w:val="24"/>
               </w:rPr>
@@ -1082,12 +1173,14 @@
             <w:pPr>
               <w:jc w:val="center"/>
               <w:rPr>
-                <w:sz w:val="24"/>
-                <w:szCs w:val="24"/>
-              </w:rPr>
-            </w:pPr>
-            <w:r>
-              <w:rPr>
+                <w:rFonts w:ascii="Times New Roman" w:hAnsi="Times New Roman" w:cs="Times New Roman"/>
+                <w:sz w:val="24"/>
+                <w:szCs w:val="24"/>
+              </w:rPr>
+            </w:pPr>
+            <w:r>
+              <w:rPr>
+                <w:rFonts w:ascii="Times New Roman" w:hAnsi="Times New Roman" w:cs="Times New Roman"/>
                 <w:sz w:val="24"/>
                 <w:szCs w:val="24"/>
               </w:rPr>
@@ -1095,6 +1188,7 @@
             </w:r>
             <w:r>
               <w:rPr>
+                <w:rFonts w:ascii="Times New Roman" w:hAnsi="Times New Roman" w:cs="Times New Roman"/>
                 <w:sz w:val="24"/>
                 <w:szCs w:val="24"/>
               </w:rPr>
@@ -1104,40 +1198,44 @@
         </w:tc>
         <w:tc>
           <w:tcPr>
+            <w:tcW w:w="1560" w:type="dxa"/>
+            <w:vAlign w:val="center"/>
+          </w:tcPr>
+          <w:p>
+            <w:pPr>
+              <w:jc w:val="center"/>
+              <w:rPr>
+                <w:rFonts w:ascii="Times New Roman" w:hAnsi="Times New Roman" w:cs="Times New Roman"/>
+                <w:sz w:val="24"/>
+                <w:szCs w:val="24"/>
+              </w:rPr>
+            </w:pPr>
+            <w:r>
+              <w:rPr>
+                <w:rFonts w:ascii="Times New Roman" w:hAnsi="Times New Roman" w:cs="Times New Roman"/>
+                <w:sz w:val="24"/>
+                <w:szCs w:val="24"/>
+              </w:rPr>
+              <w:t>22</w:t>
+            </w:r>
+          </w:p>
+        </w:tc>
+        <w:tc>
+          <w:tcPr>
             <w:tcW w:w="1559" w:type="dxa"/>
             <w:vAlign w:val="center"/>
           </w:tcPr>
           <w:p>
             <w:pPr>
-              <w:jc w:val="center"/>
-              <w:rPr>
-                <w:sz w:val="24"/>
-                <w:szCs w:val="24"/>
-              </w:rPr>
-            </w:pPr>
-            <w:r>
-              <w:rPr>
-                <w:sz w:val="24"/>
-                <w:szCs w:val="24"/>
-              </w:rPr>
-              <w:t>22</w:t>
-            </w:r>
-          </w:p>
-        </w:tc>
-        <w:tc>
-          <w:tcPr>
-            <w:tcW w:w="1418" w:type="dxa"/>
-            <w:vAlign w:val="center"/>
-          </w:tcPr>
-          <w:p>
-            <w:pPr>
-              <w:rPr>
-                <w:sz w:val="24"/>
-                <w:szCs w:val="24"/>
-              </w:rPr>
-            </w:pPr>
-            <w:r>
-              <w:rPr>
+              <w:rPr>
+                <w:rFonts w:ascii="Times New Roman" w:hAnsi="Times New Roman" w:cs="Times New Roman"/>
+                <w:sz w:val="24"/>
+                <w:szCs w:val="24"/>
+              </w:rPr>
+            </w:pPr>
+            <w:r>
+              <w:rPr>
+                <w:rFonts w:ascii="Times New Roman" w:hAnsi="Times New Roman" w:cs="Times New Roman"/>
                 <w:sz w:val="24"/>
                 <w:szCs w:val="24"/>
               </w:rPr>
@@ -1147,43 +1245,70 @@
         </w:tc>
         <w:tc>
           <w:tcPr>
+            <w:tcW w:w="1843" w:type="dxa"/>
+            <w:vAlign w:val="center"/>
+          </w:tcPr>
+          <w:p>
+            <w:pPr>
+              <w:rPr>
+                <w:rFonts w:ascii="Times New Roman" w:hAnsi="Times New Roman" w:cs="Times New Roman"/>
+                <w:sz w:val="24"/>
+                <w:szCs w:val="24"/>
+              </w:rPr>
+            </w:pPr>
+            <w:r>
+              <w:rPr>
+                <w:rFonts w:ascii="Times New Roman" w:hAnsi="Times New Roman" w:cs="Times New Roman"/>
+                <w:sz w:val="24"/>
+                <w:szCs w:val="24"/>
+              </w:rPr>
+              <w:t>AIPGENE7920</w:t>
+            </w:r>
+          </w:p>
+        </w:tc>
+        <w:tc>
+          <w:tcPr>
+            <w:tcW w:w="3538" w:type="dxa"/>
+            <w:vAlign w:val="center"/>
+          </w:tcPr>
+          <w:p>
+            <w:pPr>
+              <w:rPr>
+                <w:rFonts w:ascii="Times New Roman" w:hAnsi="Times New Roman" w:cs="Times New Roman"/>
+                <w:sz w:val="24"/>
+                <w:szCs w:val="24"/>
+              </w:rPr>
+            </w:pPr>
+            <w:r>
+              <w:rPr>
+                <w:rFonts w:ascii="Times New Roman" w:hAnsi="Times New Roman" w:cs="Times New Roman"/>
+                <w:sz w:val="24"/>
+                <w:szCs w:val="24"/>
+              </w:rPr>
+              <w:t>AVVGRISWKKVPLYS</w:t>
+            </w:r>
+          </w:p>
+        </w:tc>
+        <w:tc>
+          <w:tcPr>
             <w:tcW w:w="1701" w:type="dxa"/>
             <w:vAlign w:val="center"/>
           </w:tcPr>
           <w:p>
             <w:pPr>
               <w:rPr>
-                <w:sz w:val="24"/>
-                <w:szCs w:val="24"/>
-              </w:rPr>
-            </w:pPr>
-            <w:r>
-              <w:rPr>
-                <w:sz w:val="24"/>
-                <w:szCs w:val="24"/>
-              </w:rPr>
-              <w:t>AIPGENE7920</w:t>
-            </w:r>
-          </w:p>
-        </w:tc>
-        <w:tc>
-          <w:tcPr>
-            <w:tcW w:w="3685" w:type="dxa"/>
-            <w:vAlign w:val="center"/>
-          </w:tcPr>
-          <w:p>
-            <w:pPr>
-              <w:rPr>
-                <w:sz w:val="24"/>
-                <w:szCs w:val="24"/>
-              </w:rPr>
-            </w:pPr>
-            <w:r>
-              <w:rPr>
-                <w:sz w:val="24"/>
-                <w:szCs w:val="24"/>
-              </w:rPr>
-              <w:t>AVVGRISWKKVPLYS</w:t>
+                <w:rFonts w:ascii="Times New Roman" w:hAnsi="Times New Roman" w:cs="Times New Roman"/>
+                <w:sz w:val="24"/>
+                <w:szCs w:val="24"/>
+              </w:rPr>
+            </w:pPr>
+            <w:r>
+              <w:rPr>
+                <w:rFonts w:ascii="Times New Roman" w:hAnsi="Times New Roman" w:cs="Times New Roman"/>
+                <w:sz w:val="24"/>
+                <w:szCs w:val="24"/>
+              </w:rPr>
+              <w:t>2 mg/ml</w:t>
             </w:r>
           </w:p>
         </w:tc>
@@ -1195,33 +1320,14 @@
           <w:p>
             <w:pPr>
               <w:rPr>
-                <w:sz w:val="24"/>
-                <w:szCs w:val="24"/>
-              </w:rPr>
-            </w:pPr>
-            <w:r>
-              <w:rPr>
-                <w:sz w:val="24"/>
-                <w:szCs w:val="24"/>
-              </w:rPr>
-              <w:t>2 mg/ml</w:t>
-            </w:r>
-          </w:p>
-        </w:tc>
-        <w:tc>
-          <w:tcPr>
-            <w:tcW w:w="1701" w:type="dxa"/>
-            <w:vAlign w:val="center"/>
-          </w:tcPr>
-          <w:p>
-            <w:pPr>
-              <w:rPr>
-                <w:sz w:val="24"/>
-                <w:szCs w:val="24"/>
-              </w:rPr>
-            </w:pPr>
-            <w:r>
-              <w:rPr>
+                <w:rFonts w:ascii="Times New Roman" w:hAnsi="Times New Roman" w:cs="Times New Roman"/>
+                <w:sz w:val="24"/>
+                <w:szCs w:val="24"/>
+              </w:rPr>
+            </w:pPr>
+            <w:r>
+              <w:rPr>
+                <w:rFonts w:ascii="Times New Roman" w:hAnsi="Times New Roman" w:cs="Times New Roman"/>
                 <w:sz w:val="24"/>
                 <w:szCs w:val="24"/>
               </w:rPr>
@@ -1237,12 +1343,14 @@
           <w:p>
             <w:pPr>
               <w:rPr>
-                <w:sz w:val="24"/>
-                <w:szCs w:val="24"/>
-              </w:rPr>
-            </w:pPr>
-            <w:r>
-              <w:rPr>
+                <w:rFonts w:ascii="Times New Roman" w:hAnsi="Times New Roman" w:cs="Times New Roman"/>
+                <w:sz w:val="24"/>
+                <w:szCs w:val="24"/>
+              </w:rPr>
+            </w:pPr>
+            <w:r>
+              <w:rPr>
+                <w:rFonts w:ascii="Times New Roman" w:hAnsi="Times New Roman" w:cs="Times New Roman"/>
                 <w:sz w:val="24"/>
                 <w:szCs w:val="24"/>
               </w:rPr>
@@ -1258,12 +1366,14 @@
           <w:p>
             <w:pPr>
               <w:rPr>
-                <w:sz w:val="24"/>
-                <w:szCs w:val="24"/>
-              </w:rPr>
-            </w:pPr>
-            <w:r>
-              <w:rPr>
+                <w:rFonts w:ascii="Times New Roman" w:hAnsi="Times New Roman" w:cs="Times New Roman"/>
+                <w:sz w:val="24"/>
+                <w:szCs w:val="24"/>
+              </w:rPr>
+            </w:pPr>
+            <w:r>
+              <w:rPr>
+                <w:rFonts w:ascii="Times New Roman" w:hAnsi="Times New Roman" w:cs="Times New Roman"/>
                 <w:sz w:val="24"/>
                 <w:szCs w:val="24"/>
               </w:rPr>
@@ -1279,12 +1389,14 @@
           <w:p>
             <w:pPr>
               <w:rPr>
-                <w:sz w:val="24"/>
-                <w:szCs w:val="24"/>
-              </w:rPr>
-            </w:pPr>
-            <w:r>
-              <w:rPr>
+                <w:rFonts w:ascii="Times New Roman" w:hAnsi="Times New Roman" w:cs="Times New Roman"/>
+                <w:sz w:val="24"/>
+                <w:szCs w:val="24"/>
+              </w:rPr>
+            </w:pPr>
+            <w:r>
+              <w:rPr>
+                <w:rFonts w:ascii="Times New Roman" w:hAnsi="Times New Roman" w:cs="Times New Roman"/>
                 <w:sz w:val="24"/>
                 <w:szCs w:val="24"/>
               </w:rPr>
@@ -1300,6 +1412,7 @@
         <w:pStyle w:val="Caption"/>
         <w:keepNext/>
         <w:rPr>
+          <w:rFonts w:ascii="Times New Roman" w:hAnsi="Times New Roman" w:cs="Times New Roman"/>
           <w:i w:val="0"/>
           <w:iCs w:val="0"/>
           <w:color w:val="000000" w:themeColor="text1"/>
@@ -1309,6 +1422,7 @@
       </w:pPr>
       <w:r>
         <w:rPr>
+          <w:rFonts w:ascii="Times New Roman" w:hAnsi="Times New Roman" w:cs="Times New Roman"/>
           <w:i w:val="0"/>
           <w:iCs w:val="0"/>
           <w:color w:val="000000" w:themeColor="text1"/>
@@ -1319,6 +1433,7 @@
       </w:r>
       <w:r>
         <w:rPr>
+          <w:rFonts w:ascii="Times New Roman" w:hAnsi="Times New Roman" w:cs="Times New Roman"/>
           <w:i w:val="0"/>
           <w:iCs w:val="0"/>
           <w:color w:val="000000" w:themeColor="text1"/>
@@ -1329,6 +1444,18 @@
       </w:r>
       <w:r>
         <w:rPr>
+          <w:rFonts w:ascii="Times New Roman" w:hAnsi="Times New Roman" w:cs="Times New Roman"/>
+          <w:i w:val="0"/>
+          <w:iCs w:val="0"/>
+          <w:color w:val="000000" w:themeColor="text1"/>
+          <w:sz w:val="24"/>
+          <w:szCs w:val="24"/>
+        </w:rPr>
+        <w:t>4.</w:t>
+      </w:r>
+      <w:r>
+        <w:rPr>
+          <w:rFonts w:ascii="Times New Roman" w:hAnsi="Times New Roman" w:cs="Times New Roman"/>
           <w:i w:val="0"/>
           <w:iCs w:val="0"/>
           <w:color w:val="000000" w:themeColor="text1"/>
@@ -1339,6 +1466,7 @@
       </w:r>
       <w:r>
         <w:rPr>
+          <w:rFonts w:ascii="Times New Roman" w:hAnsi="Times New Roman" w:cs="Times New Roman"/>
           <w:i w:val="0"/>
           <w:iCs w:val="0"/>
           <w:color w:val="000000" w:themeColor="text1"/>
@@ -1349,6 +1477,7 @@
       </w:r>
       <w:r>
         <w:rPr>
+          <w:rFonts w:ascii="Times New Roman" w:hAnsi="Times New Roman" w:cs="Times New Roman"/>
           <w:i w:val="0"/>
           <w:iCs w:val="0"/>
           <w:color w:val="000000" w:themeColor="text1"/>
@@ -1359,6 +1488,7 @@
       </w:r>
       <w:r>
         <w:rPr>
+          <w:rFonts w:ascii="Times New Roman" w:hAnsi="Times New Roman" w:cs="Times New Roman"/>
           <w:i w:val="0"/>
           <w:iCs w:val="0"/>
           <w:noProof/>
@@ -1370,6 +1500,7 @@
       </w:r>
       <w:r>
         <w:rPr>
+          <w:rFonts w:ascii="Times New Roman" w:hAnsi="Times New Roman" w:cs="Times New Roman"/>
           <w:i w:val="0"/>
           <w:iCs w:val="0"/>
           <w:color w:val="000000" w:themeColor="text1"/>
@@ -1380,6 +1511,7 @@
       </w:r>
       <w:r>
         <w:rPr>
+          <w:rFonts w:ascii="Times New Roman" w:hAnsi="Times New Roman" w:cs="Times New Roman"/>
           <w:i w:val="0"/>
           <w:iCs w:val="0"/>
           <w:color w:val="000000" w:themeColor="text1"/>
@@ -1390,6 +1522,7 @@
       </w:r>
       <w:r>
         <w:rPr>
+          <w:rFonts w:ascii="Times New Roman" w:hAnsi="Times New Roman" w:cs="Times New Roman"/>
           <w:i w:val="0"/>
           <w:iCs w:val="0"/>
           <w:color w:val="000000" w:themeColor="text1"/>
@@ -1400,6 +1533,7 @@
       </w:r>
       <w:r>
         <w:rPr>
+          <w:rFonts w:ascii="Times New Roman" w:hAnsi="Times New Roman" w:cs="Times New Roman"/>
           <w:i w:val="0"/>
           <w:iCs w:val="0"/>
           <w:color w:val="000000" w:themeColor="text1"/>
@@ -1410,6 +1544,7 @@
       </w:r>
       <w:r>
         <w:rPr>
+          <w:rFonts w:ascii="Times New Roman" w:hAnsi="Times New Roman" w:cs="Times New Roman"/>
           <w:i w:val="0"/>
           <w:iCs w:val="0"/>
           <w:color w:val="000000" w:themeColor="text1"/>
@@ -1420,6 +1555,7 @@
       </w:r>
       <w:r>
         <w:rPr>
+          <w:rFonts w:ascii="Times New Roman" w:hAnsi="Times New Roman" w:cs="Times New Roman"/>
           <w:i w:val="0"/>
           <w:iCs w:val="0"/>
           <w:color w:val="000000" w:themeColor="text1"/>
@@ -1430,6 +1566,7 @@
       </w:r>
       <w:r>
         <w:rPr>
+          <w:rFonts w:ascii="Times New Roman" w:hAnsi="Times New Roman" w:cs="Times New Roman"/>
           <w:i w:val="0"/>
           <w:iCs w:val="0"/>
           <w:color w:val="000000" w:themeColor="text1"/>
@@ -1440,6 +1577,7 @@
       </w:r>
       <w:r>
         <w:rPr>
+          <w:rFonts w:ascii="Times New Roman" w:hAnsi="Times New Roman" w:cs="Times New Roman"/>
           <w:i w:val="0"/>
           <w:iCs w:val="0"/>
           <w:color w:val="000000" w:themeColor="text1"/>
@@ -1450,26 +1588,18 @@
       </w:r>
       <w:r>
         <w:rPr>
-          <w:i w:val="0"/>
-          <w:iCs w:val="0"/>
-          <w:color w:val="000000" w:themeColor="text1"/>
-          <w:sz w:val="24"/>
-          <w:szCs w:val="24"/>
-        </w:rPr>
-        <w:t>IDs</w:t>
-      </w:r>
-      <w:r>
-        <w:rPr>
-          <w:i w:val="0"/>
-          <w:iCs w:val="0"/>
-          <w:color w:val="000000" w:themeColor="text1"/>
-          <w:sz w:val="24"/>
-          <w:szCs w:val="24"/>
-        </w:rPr>
-        <w:t xml:space="preserve"> </w:t>
-      </w:r>
-      <w:r>
-        <w:rPr>
+          <w:rFonts w:ascii="Times New Roman" w:hAnsi="Times New Roman" w:cs="Times New Roman"/>
+          <w:i w:val="0"/>
+          <w:iCs w:val="0"/>
+          <w:color w:val="000000" w:themeColor="text1"/>
+          <w:sz w:val="24"/>
+          <w:szCs w:val="24"/>
+        </w:rPr>
+        <w:t xml:space="preserve">IDs </w:t>
+      </w:r>
+      <w:r>
+        <w:rPr>
+          <w:rFonts w:ascii="Times New Roman" w:hAnsi="Times New Roman" w:cs="Times New Roman"/>
           <w:i w:val="0"/>
           <w:iCs w:val="0"/>
           <w:color w:val="000000" w:themeColor="text1"/>
@@ -1480,6 +1610,7 @@
       </w:r>
       <w:r>
         <w:rPr>
+          <w:rFonts w:ascii="Times New Roman" w:hAnsi="Times New Roman" w:cs="Times New Roman"/>
           <w:i w:val="0"/>
           <w:iCs w:val="0"/>
           <w:color w:val="000000" w:themeColor="text1"/>
@@ -1490,6 +1621,7 @@
       </w:r>
       <w:r>
         <w:rPr>
+          <w:rFonts w:ascii="Times New Roman" w:hAnsi="Times New Roman" w:cs="Times New Roman"/>
           <w:i w:val="0"/>
           <w:iCs w:val="0"/>
           <w:color w:val="000000" w:themeColor="text1"/>
@@ -1500,6 +1632,7 @@
       </w:r>
       <w:r>
         <w:rPr>
+          <w:rFonts w:ascii="Times New Roman" w:hAnsi="Times New Roman" w:cs="Times New Roman"/>
           <w:i w:val="0"/>
           <w:iCs w:val="0"/>
           <w:color w:val="000000" w:themeColor="text1"/>
@@ -1510,6 +1643,7 @@
       </w:r>
       <w:r>
         <w:rPr>
+          <w:rFonts w:ascii="Times New Roman" w:hAnsi="Times New Roman" w:cs="Times New Roman"/>
           <w:i w:val="0"/>
           <w:iCs w:val="0"/>
           <w:color w:val="000000" w:themeColor="text1"/>
@@ -1520,6 +1654,7 @@
       </w:r>
       <w:r>
         <w:rPr>
+          <w:rFonts w:ascii="Times New Roman" w:hAnsi="Times New Roman" w:cs="Times New Roman"/>
           <w:i w:val="0"/>
           <w:iCs w:val="0"/>
           <w:color w:val="000000" w:themeColor="text1"/>
@@ -1530,6 +1665,7 @@
       </w:r>
       <w:r>
         <w:rPr>
+          <w:rFonts w:ascii="Times New Roman" w:hAnsi="Times New Roman" w:cs="Times New Roman"/>
           <w:i w:val="0"/>
           <w:iCs w:val="0"/>
           <w:color w:val="000000" w:themeColor="text1"/>
@@ -1540,6 +1676,7 @@
       </w:r>
       <w:r>
         <w:rPr>
+          <w:rFonts w:ascii="Times New Roman" w:hAnsi="Times New Roman" w:cs="Times New Roman"/>
           <w:i w:val="0"/>
           <w:iCs w:val="0"/>
           <w:color w:val="000000" w:themeColor="text1"/>
@@ -1550,6 +1687,7 @@
       </w:r>
       <w:r>
         <w:rPr>
+          <w:rFonts w:ascii="Times New Roman" w:hAnsi="Times New Roman" w:cs="Times New Roman"/>
           <w:i w:val="0"/>
           <w:iCs w:val="0"/>
           <w:color w:val="000000" w:themeColor="text1"/>
@@ -1561,27 +1699,19 @@
       <w:proofErr w:type="spellStart"/>
       <w:r>
         <w:rPr>
-          <w:i w:val="0"/>
-          <w:iCs w:val="0"/>
-          <w:color w:val="000000" w:themeColor="text1"/>
-          <w:sz w:val="24"/>
-          <w:szCs w:val="24"/>
-        </w:rPr>
-        <w:t>p</w:t>
-      </w:r>
-      <w:r>
-        <w:rPr>
-          <w:i w:val="0"/>
-          <w:iCs w:val="0"/>
-          <w:color w:val="000000" w:themeColor="text1"/>
-          <w:sz w:val="24"/>
-          <w:szCs w:val="24"/>
-        </w:rPr>
-        <w:t>AB</w:t>
+          <w:rFonts w:ascii="Times New Roman" w:hAnsi="Times New Roman" w:cs="Times New Roman"/>
+          <w:i w:val="0"/>
+          <w:iCs w:val="0"/>
+          <w:color w:val="000000" w:themeColor="text1"/>
+          <w:sz w:val="24"/>
+          <w:szCs w:val="24"/>
+        </w:rPr>
+        <w:t>pAB</w:t>
       </w:r>
       <w:proofErr w:type="spellEnd"/>
       <w:r>
         <w:rPr>
+          <w:rFonts w:ascii="Times New Roman" w:hAnsi="Times New Roman" w:cs="Times New Roman"/>
           <w:i w:val="0"/>
           <w:iCs w:val="0"/>
           <w:color w:val="000000" w:themeColor="text1"/>
@@ -1592,6 +1722,7 @@
       </w:r>
       <w:r>
         <w:rPr>
+          <w:rFonts w:ascii="Times New Roman" w:hAnsi="Times New Roman" w:cs="Times New Roman"/>
           <w:i w:val="0"/>
           <w:iCs w:val="0"/>
           <w:color w:val="000000" w:themeColor="text1"/>
@@ -1602,6 +1733,7 @@
       </w:r>
       <w:r>
         <w:rPr>
+          <w:rFonts w:ascii="Times New Roman" w:hAnsi="Times New Roman" w:cs="Times New Roman"/>
           <w:i w:val="0"/>
           <w:iCs w:val="0"/>
           <w:color w:val="000000" w:themeColor="text1"/>
@@ -1612,6 +1744,7 @@
       </w:r>
       <w:r>
         <w:rPr>
+          <w:rFonts w:ascii="Times New Roman" w:hAnsi="Times New Roman" w:cs="Times New Roman"/>
           <w:i w:val="0"/>
           <w:iCs w:val="0"/>
           <w:color w:val="000000" w:themeColor="text1"/>
@@ -1622,6 +1755,7 @@
       </w:r>
       <w:r>
         <w:rPr>
+          <w:rFonts w:ascii="Times New Roman" w:hAnsi="Times New Roman" w:cs="Times New Roman"/>
           <w:i w:val="0"/>
           <w:iCs w:val="0"/>
           <w:color w:val="000000" w:themeColor="text1"/>
@@ -1632,6 +1766,7 @@
       </w:r>
       <w:r>
         <w:rPr>
+          <w:rFonts w:ascii="Times New Roman" w:hAnsi="Times New Roman" w:cs="Times New Roman"/>
           <w:i w:val="0"/>
           <w:iCs w:val="0"/>
           <w:color w:val="000000" w:themeColor="text1"/>
@@ -1642,6 +1777,7 @@
       </w:r>
       <w:r>
         <w:rPr>
+          <w:rFonts w:ascii="Times New Roman" w:hAnsi="Times New Roman" w:cs="Times New Roman"/>
           <w:i w:val="0"/>
           <w:iCs w:val="0"/>
           <w:color w:val="000000" w:themeColor="text1"/>
@@ -1652,6 +1788,7 @@
       </w:r>
       <w:r>
         <w:rPr>
+          <w:rFonts w:ascii="Times New Roman" w:hAnsi="Times New Roman" w:cs="Times New Roman"/>
           <w:i w:val="0"/>
           <w:iCs w:val="0"/>
           <w:color w:val="000000" w:themeColor="text1"/>
@@ -1662,6 +1799,7 @@
       </w:r>
       <w:r>
         <w:rPr>
+          <w:rFonts w:ascii="Times New Roman" w:hAnsi="Times New Roman" w:cs="Times New Roman"/>
           <w:i w:val="0"/>
           <w:iCs w:val="0"/>
           <w:color w:val="000000" w:themeColor="text1"/>
@@ -1672,6 +1810,7 @@
       </w:r>
       <w:r>
         <w:rPr>
+          <w:rFonts w:ascii="Times New Roman" w:hAnsi="Times New Roman" w:cs="Times New Roman"/>
           <w:i w:val="0"/>
           <w:iCs w:val="0"/>
           <w:color w:val="000000" w:themeColor="text1"/>
@@ -1682,6 +1821,7 @@
       </w:r>
       <w:r>
         <w:rPr>
+          <w:rFonts w:ascii="Times New Roman" w:hAnsi="Times New Roman" w:cs="Times New Roman"/>
           <w:i w:val="0"/>
           <w:iCs w:val="0"/>
           <w:color w:val="000000" w:themeColor="text1"/>
@@ -1692,6 +1832,7 @@
       </w:r>
       <w:r>
         <w:rPr>
+          <w:rFonts w:ascii="Times New Roman" w:hAnsi="Times New Roman" w:cs="Times New Roman"/>
           <w:i w:val="0"/>
           <w:iCs w:val="0"/>
           <w:color w:val="000000" w:themeColor="text1"/>
@@ -1704,6 +1845,7 @@
     <w:p>
       <w:pPr>
         <w:rPr>
+          <w:rFonts w:ascii="Times New Roman" w:hAnsi="Times New Roman" w:cs="Times New Roman"/>
           <w:color w:val="000000" w:themeColor="text1"/>
           <w:sz w:val="20"/>
           <w:szCs w:val="20"/>
@@ -1713,6 +1855,7 @@
     <w:p>
       <w:pPr>
         <w:rPr>
+          <w:rFonts w:ascii="Times New Roman" w:hAnsi="Times New Roman" w:cs="Times New Roman"/>
           <w:color w:val="000000" w:themeColor="text1"/>
           <w:sz w:val="20"/>
           <w:szCs w:val="20"/>
@@ -1722,6 +1865,7 @@
     <w:p>
       <w:pPr>
         <w:rPr>
+          <w:rFonts w:ascii="Times New Roman" w:hAnsi="Times New Roman" w:cs="Times New Roman"/>
           <w:color w:val="000000" w:themeColor="text1"/>
           <w:sz w:val="20"/>
           <w:szCs w:val="20"/>
@@ -1733,6 +1877,7 @@
         <w:pStyle w:val="Caption"/>
         <w:keepNext/>
         <w:rPr>
+          <w:rFonts w:ascii="Times New Roman" w:hAnsi="Times New Roman" w:cs="Times New Roman"/>
           <w:i w:val="0"/>
           <w:iCs w:val="0"/>
           <w:color w:val="000000" w:themeColor="text1"/>
@@ -1742,16 +1887,40 @@
       </w:pPr>
       <w:r>
         <w:rPr>
-          <w:i w:val="0"/>
-          <w:iCs w:val="0"/>
-          <w:color w:val="000000" w:themeColor="text1"/>
-          <w:sz w:val="24"/>
-          <w:szCs w:val="24"/>
-        </w:rPr>
-        <w:t xml:space="preserve">Table S2. List of number of </w:t>
-      </w:r>
-      <w:r>
-        <w:rPr>
+          <w:rFonts w:ascii="Times New Roman" w:hAnsi="Times New Roman" w:cs="Times New Roman"/>
+          <w:i w:val="0"/>
+          <w:iCs w:val="0"/>
+          <w:color w:val="000000" w:themeColor="text1"/>
+          <w:sz w:val="24"/>
+          <w:szCs w:val="24"/>
+        </w:rPr>
+        <w:t>Table S</w:t>
+      </w:r>
+      <w:r>
+        <w:rPr>
+          <w:rFonts w:ascii="Times New Roman" w:hAnsi="Times New Roman" w:cs="Times New Roman"/>
+          <w:i w:val="0"/>
+          <w:iCs w:val="0"/>
+          <w:color w:val="000000" w:themeColor="text1"/>
+          <w:sz w:val="24"/>
+          <w:szCs w:val="24"/>
+        </w:rPr>
+        <w:t>4.</w:t>
+      </w:r>
+      <w:r>
+        <w:rPr>
+          <w:rFonts w:ascii="Times New Roman" w:hAnsi="Times New Roman" w:cs="Times New Roman"/>
+          <w:i w:val="0"/>
+          <w:iCs w:val="0"/>
+          <w:color w:val="000000" w:themeColor="text1"/>
+          <w:sz w:val="24"/>
+          <w:szCs w:val="24"/>
+        </w:rPr>
+        <w:t xml:space="preserve">2. List of number of </w:t>
+      </w:r>
+      <w:r>
+        <w:rPr>
+          <w:rFonts w:ascii="Times New Roman" w:hAnsi="Times New Roman" w:cs="Times New Roman"/>
           <w:i w:val="0"/>
           <w:iCs w:val="0"/>
           <w:color w:val="000000" w:themeColor="text1"/>
@@ -1762,6 +1931,7 @@
       </w:r>
       <w:r>
         <w:rPr>
+          <w:rFonts w:ascii="Times New Roman" w:hAnsi="Times New Roman" w:cs="Times New Roman"/>
           <w:i w:val="0"/>
           <w:iCs w:val="0"/>
           <w:color w:val="000000" w:themeColor="text1"/>
@@ -1772,6 +1942,7 @@
       </w:r>
       <w:r>
         <w:rPr>
+          <w:rFonts w:ascii="Times New Roman" w:hAnsi="Times New Roman" w:cs="Times New Roman"/>
           <w:i w:val="0"/>
           <w:iCs w:val="0"/>
           <w:color w:val="000000" w:themeColor="text1"/>
@@ -1783,6 +1954,7 @@
       </w:r>
       <w:r>
         <w:rPr>
+          <w:rFonts w:ascii="Times New Roman" w:hAnsi="Times New Roman" w:cs="Times New Roman"/>
           <w:i w:val="0"/>
           <w:iCs w:val="0"/>
           <w:color w:val="000000" w:themeColor="text1"/>
@@ -1799,7 +1971,7 @@
         <w:tblLook w:val="06A0" w:firstRow="1" w:lastRow="0" w:firstColumn="1" w:lastColumn="0" w:noHBand="1" w:noVBand="1"/>
       </w:tblPr>
       <w:tblGrid>
-        <w:gridCol w:w="973"/>
+        <w:gridCol w:w="976"/>
         <w:gridCol w:w="1426"/>
         <w:gridCol w:w="1282"/>
         <w:gridCol w:w="2244"/>
@@ -1841,7 +2013,7 @@
               <w:jc w:val="center"/>
               <w:cnfStyle w:val="100000000000" w:firstRow="1" w:lastRow="0" w:firstColumn="0" w:lastColumn="0" w:oddVBand="0" w:evenVBand="0" w:oddHBand="0" w:evenHBand="0" w:firstRowFirstColumn="0" w:firstRowLastColumn="0" w:lastRowFirstColumn="0" w:lastRowLastColumn="0"/>
               <w:rPr>
-                <w:rFonts w:ascii="Calibri" w:eastAsia="Times New Roman" w:hAnsi="Calibri" w:cs="Calibri"/>
+                <w:rFonts w:ascii="Times New Roman" w:eastAsia="Times New Roman" w:hAnsi="Times New Roman" w:cs="Times New Roman"/>
                 <w:b w:val="0"/>
                 <w:bCs w:val="0"/>
                 <w:i/>
@@ -1854,7 +2026,7 @@
             </w:pPr>
             <w:r>
               <w:rPr>
-                <w:rFonts w:ascii="Calibri" w:eastAsia="Times New Roman" w:hAnsi="Calibri" w:cs="Calibri"/>
+                <w:rFonts w:ascii="Times New Roman" w:eastAsia="Times New Roman" w:hAnsi="Times New Roman" w:cs="Times New Roman"/>
                 <w:b w:val="0"/>
                 <w:bCs w:val="0"/>
                 <w:i/>
@@ -1879,7 +2051,7 @@
               <w:jc w:val="center"/>
               <w:cnfStyle w:val="100000000000" w:firstRow="1" w:lastRow="0" w:firstColumn="0" w:lastColumn="0" w:oddVBand="0" w:evenVBand="0" w:oddHBand="0" w:evenHBand="0" w:firstRowFirstColumn="0" w:firstRowLastColumn="0" w:lastRowFirstColumn="0" w:lastRowLastColumn="0"/>
               <w:rPr>
-                <w:rFonts w:ascii="Calibri" w:eastAsia="Times New Roman" w:hAnsi="Calibri" w:cs="Calibri"/>
+                <w:rFonts w:ascii="Times New Roman" w:eastAsia="Times New Roman" w:hAnsi="Times New Roman" w:cs="Times New Roman"/>
                 <w:b w:val="0"/>
                 <w:bCs w:val="0"/>
                 <w:i/>
@@ -1892,7 +2064,7 @@
             </w:pPr>
             <w:r>
               <w:rPr>
-                <w:rFonts w:ascii="Calibri" w:eastAsia="Times New Roman" w:hAnsi="Calibri" w:cs="Calibri"/>
+                <w:rFonts w:ascii="Times New Roman" w:eastAsia="Times New Roman" w:hAnsi="Times New Roman" w:cs="Times New Roman"/>
                 <w:b w:val="0"/>
                 <w:bCs w:val="0"/>
                 <w:i/>
@@ -1917,7 +2089,7 @@
               <w:jc w:val="center"/>
               <w:cnfStyle w:val="100000000000" w:firstRow="1" w:lastRow="0" w:firstColumn="0" w:lastColumn="0" w:oddVBand="0" w:evenVBand="0" w:oddHBand="0" w:evenHBand="0" w:firstRowFirstColumn="0" w:firstRowLastColumn="0" w:lastRowFirstColumn="0" w:lastRowLastColumn="0"/>
               <w:rPr>
-                <w:rFonts w:ascii="Calibri" w:eastAsia="Times New Roman" w:hAnsi="Calibri" w:cs="Calibri"/>
+                <w:rFonts w:ascii="Times New Roman" w:eastAsia="Times New Roman" w:hAnsi="Times New Roman" w:cs="Times New Roman"/>
                 <w:b w:val="0"/>
                 <w:bCs w:val="0"/>
                 <w:color w:val="000000"/>
@@ -1928,7 +2100,7 @@
             </w:pPr>
             <w:r>
               <w:rPr>
-                <w:rFonts w:ascii="Calibri" w:eastAsia="Times New Roman" w:hAnsi="Calibri" w:cs="Calibri"/>
+                <w:rFonts w:ascii="Times New Roman" w:eastAsia="Times New Roman" w:hAnsi="Times New Roman" w:cs="Times New Roman"/>
                 <w:b w:val="0"/>
                 <w:bCs w:val="0"/>
                 <w:i/>
@@ -1953,7 +2125,7 @@
               <w:jc w:val="center"/>
               <w:cnfStyle w:val="100000000000" w:firstRow="1" w:lastRow="0" w:firstColumn="0" w:lastColumn="0" w:oddVBand="0" w:evenVBand="0" w:oddHBand="0" w:evenHBand="0" w:firstRowFirstColumn="0" w:firstRowLastColumn="0" w:lastRowFirstColumn="0" w:lastRowLastColumn="0"/>
               <w:rPr>
-                <w:rFonts w:ascii="Calibri" w:eastAsia="Times New Roman" w:hAnsi="Calibri" w:cs="Calibri"/>
+                <w:rFonts w:ascii="Times New Roman" w:eastAsia="Times New Roman" w:hAnsi="Times New Roman" w:cs="Times New Roman"/>
                 <w:b w:val="0"/>
                 <w:bCs w:val="0"/>
                 <w:color w:val="000000"/>
@@ -1964,7 +2136,7 @@
             </w:pPr>
             <w:r>
               <w:rPr>
-                <w:rFonts w:ascii="Calibri" w:eastAsia="Times New Roman" w:hAnsi="Calibri" w:cs="Calibri"/>
+                <w:rFonts w:ascii="Times New Roman" w:eastAsia="Times New Roman" w:hAnsi="Times New Roman" w:cs="Times New Roman"/>
                 <w:b w:val="0"/>
                 <w:bCs w:val="0"/>
                 <w:color w:val="000000"/>
@@ -1991,7 +2163,7 @@
           <w:p>
             <w:pPr>
               <w:rPr>
-                <w:rFonts w:ascii="Calibri" w:eastAsia="Times New Roman" w:hAnsi="Calibri" w:cs="Calibri"/>
+                <w:rFonts w:ascii="Times New Roman" w:eastAsia="Times New Roman" w:hAnsi="Times New Roman" w:cs="Times New Roman"/>
                 <w:b w:val="0"/>
                 <w:bCs w:val="0"/>
                 <w:color w:val="000000"/>
@@ -2002,7 +2174,7 @@
             </w:pPr>
             <w:r>
               <w:rPr>
-                <w:rFonts w:ascii="Calibri" w:eastAsia="Times New Roman" w:hAnsi="Calibri" w:cs="Calibri"/>
+                <w:rFonts w:ascii="Times New Roman" w:eastAsia="Times New Roman" w:hAnsi="Times New Roman" w:cs="Times New Roman"/>
                 <w:b w:val="0"/>
                 <w:bCs w:val="0"/>
                 <w:color w:val="000000"/>
@@ -2025,7 +2197,7 @@
               <w:jc w:val="center"/>
               <w:cnfStyle w:val="000000000000" w:firstRow="0" w:lastRow="0" w:firstColumn="0" w:lastColumn="0" w:oddVBand="0" w:evenVBand="0" w:oddHBand="0" w:evenHBand="0" w:firstRowFirstColumn="0" w:firstRowLastColumn="0" w:lastRowFirstColumn="0" w:lastRowLastColumn="0"/>
               <w:rPr>
-                <w:rFonts w:ascii="Calibri" w:eastAsia="Times New Roman" w:hAnsi="Calibri" w:cs="Calibri"/>
+                <w:rFonts w:ascii="Times New Roman" w:eastAsia="Times New Roman" w:hAnsi="Times New Roman" w:cs="Times New Roman"/>
                 <w:color w:val="000000"/>
                 <w:sz w:val="24"/>
                 <w:szCs w:val="24"/>
@@ -2034,6 +2206,7 @@
             </w:pPr>
             <w:r>
               <w:rPr>
+                <w:rFonts w:ascii="Times New Roman" w:hAnsi="Times New Roman" w:cs="Times New Roman"/>
                 <w:sz w:val="24"/>
                 <w:szCs w:val="24"/>
               </w:rPr>
@@ -2052,7 +2225,7 @@
               <w:jc w:val="center"/>
               <w:cnfStyle w:val="000000000000" w:firstRow="0" w:lastRow="0" w:firstColumn="0" w:lastColumn="0" w:oddVBand="0" w:evenVBand="0" w:oddHBand="0" w:evenHBand="0" w:firstRowFirstColumn="0" w:firstRowLastColumn="0" w:lastRowFirstColumn="0" w:lastRowLastColumn="0"/>
               <w:rPr>
-                <w:rFonts w:ascii="Calibri" w:eastAsia="Times New Roman" w:hAnsi="Calibri" w:cs="Calibri"/>
+                <w:rFonts w:ascii="Times New Roman" w:eastAsia="Times New Roman" w:hAnsi="Times New Roman" w:cs="Times New Roman"/>
                 <w:color w:val="000000"/>
                 <w:sz w:val="24"/>
                 <w:szCs w:val="24"/>
@@ -2061,6 +2234,7 @@
             </w:pPr>
             <w:r>
               <w:rPr>
+                <w:rFonts w:ascii="Times New Roman" w:hAnsi="Times New Roman" w:cs="Times New Roman"/>
                 <w:sz w:val="24"/>
                 <w:szCs w:val="24"/>
               </w:rPr>
@@ -2079,7 +2253,7 @@
               <w:jc w:val="center"/>
               <w:cnfStyle w:val="000000000000" w:firstRow="0" w:lastRow="0" w:firstColumn="0" w:lastColumn="0" w:oddVBand="0" w:evenVBand="0" w:oddHBand="0" w:evenHBand="0" w:firstRowFirstColumn="0" w:firstRowLastColumn="0" w:lastRowFirstColumn="0" w:lastRowLastColumn="0"/>
               <w:rPr>
-                <w:rFonts w:ascii="Calibri" w:eastAsia="Times New Roman" w:hAnsi="Calibri" w:cs="Calibri"/>
+                <w:rFonts w:ascii="Times New Roman" w:eastAsia="Times New Roman" w:hAnsi="Times New Roman" w:cs="Times New Roman"/>
                 <w:color w:val="000000"/>
                 <w:sz w:val="24"/>
                 <w:szCs w:val="24"/>
@@ -2088,6 +2262,7 @@
             </w:pPr>
             <w:r>
               <w:rPr>
+                <w:rFonts w:ascii="Times New Roman" w:hAnsi="Times New Roman" w:cs="Times New Roman"/>
                 <w:sz w:val="24"/>
                 <w:szCs w:val="24"/>
               </w:rPr>
@@ -2106,7 +2281,7 @@
               <w:jc w:val="center"/>
               <w:cnfStyle w:val="000000000000" w:firstRow="0" w:lastRow="0" w:firstColumn="0" w:lastColumn="0" w:oddVBand="0" w:evenVBand="0" w:oddHBand="0" w:evenHBand="0" w:firstRowFirstColumn="0" w:firstRowLastColumn="0" w:lastRowFirstColumn="0" w:lastRowLastColumn="0"/>
               <w:rPr>
-                <w:rFonts w:ascii="Calibri" w:eastAsia="Times New Roman" w:hAnsi="Calibri" w:cs="Calibri"/>
+                <w:rFonts w:ascii="Times New Roman" w:eastAsia="Times New Roman" w:hAnsi="Times New Roman" w:cs="Times New Roman"/>
                 <w:color w:val="000000"/>
                 <w:sz w:val="24"/>
                 <w:szCs w:val="24"/>
@@ -2115,7 +2290,7 @@
             </w:pPr>
             <w:r>
               <w:rPr>
-                <w:rFonts w:ascii="Calibri" w:eastAsia="Times New Roman" w:hAnsi="Calibri" w:cs="Calibri"/>
+                <w:rFonts w:ascii="Times New Roman" w:eastAsia="Times New Roman" w:hAnsi="Times New Roman" w:cs="Times New Roman"/>
                 <w:color w:val="000000"/>
                 <w:sz w:val="24"/>
                 <w:szCs w:val="24"/>
@@ -2140,7 +2315,7 @@
           <w:p>
             <w:pPr>
               <w:rPr>
-                <w:rFonts w:ascii="Calibri" w:eastAsia="Times New Roman" w:hAnsi="Calibri" w:cs="Calibri"/>
+                <w:rFonts w:ascii="Times New Roman" w:eastAsia="Times New Roman" w:hAnsi="Times New Roman" w:cs="Times New Roman"/>
                 <w:b w:val="0"/>
                 <w:bCs w:val="0"/>
                 <w:color w:val="000000"/>
@@ -2151,7 +2326,7 @@
             </w:pPr>
             <w:r>
               <w:rPr>
-                <w:rFonts w:ascii="Calibri" w:hAnsi="Calibri" w:cs="Calibri"/>
+                <w:rFonts w:ascii="Times New Roman" w:hAnsi="Times New Roman" w:cs="Times New Roman"/>
                 <w:b w:val="0"/>
                 <w:bCs w:val="0"/>
                 <w:sz w:val="24"/>
@@ -2161,7 +2336,7 @@
             </w:r>
             <w:r>
               <w:rPr>
-                <w:rFonts w:ascii="Calibri" w:hAnsi="Calibri" w:cs="Calibri"/>
+                <w:rFonts w:ascii="Times New Roman" w:hAnsi="Times New Roman" w:cs="Times New Roman"/>
                 <w:b w:val="0"/>
                 <w:bCs w:val="0"/>
                 <w:sz w:val="24"/>
@@ -2183,7 +2358,7 @@
               <w:jc w:val="center"/>
               <w:cnfStyle w:val="000000000000" w:firstRow="0" w:lastRow="0" w:firstColumn="0" w:lastColumn="0" w:oddVBand="0" w:evenVBand="0" w:oddHBand="0" w:evenHBand="0" w:firstRowFirstColumn="0" w:firstRowLastColumn="0" w:lastRowFirstColumn="0" w:lastRowLastColumn="0"/>
               <w:rPr>
-                <w:rFonts w:ascii="Calibri" w:eastAsia="Times New Roman" w:hAnsi="Calibri" w:cs="Calibri"/>
+                <w:rFonts w:ascii="Times New Roman" w:eastAsia="Times New Roman" w:hAnsi="Times New Roman" w:cs="Times New Roman"/>
                 <w:color w:val="000000"/>
                 <w:sz w:val="24"/>
                 <w:szCs w:val="24"/>
@@ -2192,6 +2367,7 @@
             </w:pPr>
             <w:r>
               <w:rPr>
+                <w:rFonts w:ascii="Times New Roman" w:hAnsi="Times New Roman" w:cs="Times New Roman"/>
                 <w:sz w:val="24"/>
                 <w:szCs w:val="24"/>
               </w:rPr>
@@ -2210,7 +2386,7 @@
               <w:jc w:val="center"/>
               <w:cnfStyle w:val="000000000000" w:firstRow="0" w:lastRow="0" w:firstColumn="0" w:lastColumn="0" w:oddVBand="0" w:evenVBand="0" w:oddHBand="0" w:evenHBand="0" w:firstRowFirstColumn="0" w:firstRowLastColumn="0" w:lastRowFirstColumn="0" w:lastRowLastColumn="0"/>
               <w:rPr>
-                <w:rFonts w:ascii="Calibri" w:eastAsia="Times New Roman" w:hAnsi="Calibri" w:cs="Calibri"/>
+                <w:rFonts w:ascii="Times New Roman" w:eastAsia="Times New Roman" w:hAnsi="Times New Roman" w:cs="Times New Roman"/>
                 <w:color w:val="000000"/>
                 <w:sz w:val="24"/>
                 <w:szCs w:val="24"/>
@@ -2219,6 +2395,7 @@
             </w:pPr>
             <w:r>
               <w:rPr>
+                <w:rFonts w:ascii="Times New Roman" w:hAnsi="Times New Roman" w:cs="Times New Roman"/>
                 <w:sz w:val="24"/>
                 <w:szCs w:val="24"/>
               </w:rPr>
@@ -2237,7 +2414,7 @@
               <w:jc w:val="center"/>
               <w:cnfStyle w:val="000000000000" w:firstRow="0" w:lastRow="0" w:firstColumn="0" w:lastColumn="0" w:oddVBand="0" w:evenVBand="0" w:oddHBand="0" w:evenHBand="0" w:firstRowFirstColumn="0" w:firstRowLastColumn="0" w:lastRowFirstColumn="0" w:lastRowLastColumn="0"/>
               <w:rPr>
-                <w:rFonts w:ascii="Calibri" w:eastAsia="Times New Roman" w:hAnsi="Calibri" w:cs="Calibri"/>
+                <w:rFonts w:ascii="Times New Roman" w:eastAsia="Times New Roman" w:hAnsi="Times New Roman" w:cs="Times New Roman"/>
                 <w:color w:val="000000"/>
                 <w:sz w:val="24"/>
                 <w:szCs w:val="24"/>
@@ -2246,6 +2423,7 @@
             </w:pPr>
             <w:r>
               <w:rPr>
+                <w:rFonts w:ascii="Times New Roman" w:hAnsi="Times New Roman" w:cs="Times New Roman"/>
                 <w:sz w:val="24"/>
                 <w:szCs w:val="24"/>
               </w:rPr>
@@ -2264,7 +2442,7 @@
               <w:jc w:val="center"/>
               <w:cnfStyle w:val="000000000000" w:firstRow="0" w:lastRow="0" w:firstColumn="0" w:lastColumn="0" w:oddVBand="0" w:evenVBand="0" w:oddHBand="0" w:evenHBand="0" w:firstRowFirstColumn="0" w:firstRowLastColumn="0" w:lastRowFirstColumn="0" w:lastRowLastColumn="0"/>
               <w:rPr>
-                <w:rFonts w:ascii="Calibri" w:eastAsia="Times New Roman" w:hAnsi="Calibri" w:cs="Calibri"/>
+                <w:rFonts w:ascii="Times New Roman" w:eastAsia="Times New Roman" w:hAnsi="Times New Roman" w:cs="Times New Roman"/>
                 <w:color w:val="000000"/>
                 <w:sz w:val="24"/>
                 <w:szCs w:val="24"/>
@@ -2273,7 +2451,7 @@
             </w:pPr>
             <w:r>
               <w:rPr>
-                <w:rFonts w:ascii="Calibri" w:eastAsia="Times New Roman" w:hAnsi="Calibri" w:cs="Calibri"/>
+                <w:rFonts w:ascii="Times New Roman" w:eastAsia="Times New Roman" w:hAnsi="Times New Roman" w:cs="Times New Roman"/>
                 <w:color w:val="000000"/>
                 <w:sz w:val="24"/>
                 <w:szCs w:val="24"/>
@@ -2298,7 +2476,7 @@
           <w:p>
             <w:pPr>
               <w:rPr>
-                <w:rFonts w:ascii="Calibri" w:eastAsia="Times New Roman" w:hAnsi="Calibri" w:cs="Calibri"/>
+                <w:rFonts w:ascii="Times New Roman" w:eastAsia="Times New Roman" w:hAnsi="Times New Roman" w:cs="Times New Roman"/>
                 <w:b w:val="0"/>
                 <w:bCs w:val="0"/>
                 <w:color w:val="000000"/>
@@ -2309,6 +2487,7 @@
             </w:pPr>
             <w:r>
               <w:rPr>
+                <w:rFonts w:ascii="Times New Roman" w:hAnsi="Times New Roman" w:cs="Times New Roman"/>
                 <w:b w:val="0"/>
                 <w:bCs w:val="0"/>
                 <w:sz w:val="24"/>
@@ -2329,7 +2508,7 @@
               <w:jc w:val="center"/>
               <w:cnfStyle w:val="000000000000" w:firstRow="0" w:lastRow="0" w:firstColumn="0" w:lastColumn="0" w:oddVBand="0" w:evenVBand="0" w:oddHBand="0" w:evenHBand="0" w:firstRowFirstColumn="0" w:firstRowLastColumn="0" w:lastRowFirstColumn="0" w:lastRowLastColumn="0"/>
               <w:rPr>
-                <w:rFonts w:ascii="Calibri" w:eastAsia="Times New Roman" w:hAnsi="Calibri" w:cs="Calibri"/>
+                <w:rFonts w:ascii="Times New Roman" w:eastAsia="Times New Roman" w:hAnsi="Times New Roman" w:cs="Times New Roman"/>
                 <w:color w:val="000000"/>
                 <w:sz w:val="24"/>
                 <w:szCs w:val="24"/>
@@ -2338,6 +2517,7 @@
             </w:pPr>
             <w:r>
               <w:rPr>
+                <w:rFonts w:ascii="Times New Roman" w:hAnsi="Times New Roman" w:cs="Times New Roman"/>
                 <w:sz w:val="24"/>
                 <w:szCs w:val="24"/>
               </w:rPr>
@@ -2356,7 +2536,7 @@
               <w:jc w:val="center"/>
               <w:cnfStyle w:val="000000000000" w:firstRow="0" w:lastRow="0" w:firstColumn="0" w:lastColumn="0" w:oddVBand="0" w:evenVBand="0" w:oddHBand="0" w:evenHBand="0" w:firstRowFirstColumn="0" w:firstRowLastColumn="0" w:lastRowFirstColumn="0" w:lastRowLastColumn="0"/>
               <w:rPr>
-                <w:rFonts w:ascii="Calibri" w:eastAsia="Times New Roman" w:hAnsi="Calibri" w:cs="Calibri"/>
+                <w:rFonts w:ascii="Times New Roman" w:eastAsia="Times New Roman" w:hAnsi="Times New Roman" w:cs="Times New Roman"/>
                 <w:color w:val="000000"/>
                 <w:sz w:val="24"/>
                 <w:szCs w:val="24"/>
@@ -2365,6 +2545,7 @@
             </w:pPr>
             <w:r>
               <w:rPr>
+                <w:rFonts w:ascii="Times New Roman" w:hAnsi="Times New Roman" w:cs="Times New Roman"/>
                 <w:sz w:val="24"/>
                 <w:szCs w:val="24"/>
               </w:rPr>
@@ -2383,7 +2564,7 @@
               <w:jc w:val="center"/>
               <w:cnfStyle w:val="000000000000" w:firstRow="0" w:lastRow="0" w:firstColumn="0" w:lastColumn="0" w:oddVBand="0" w:evenVBand="0" w:oddHBand="0" w:evenHBand="0" w:firstRowFirstColumn="0" w:firstRowLastColumn="0" w:lastRowFirstColumn="0" w:lastRowLastColumn="0"/>
               <w:rPr>
-                <w:rFonts w:ascii="Calibri" w:eastAsia="Times New Roman" w:hAnsi="Calibri" w:cs="Calibri"/>
+                <w:rFonts w:ascii="Times New Roman" w:eastAsia="Times New Roman" w:hAnsi="Times New Roman" w:cs="Times New Roman"/>
                 <w:color w:val="000000"/>
                 <w:sz w:val="24"/>
                 <w:szCs w:val="24"/>
@@ -2392,6 +2573,7 @@
             </w:pPr>
             <w:r>
               <w:rPr>
+                <w:rFonts w:ascii="Times New Roman" w:hAnsi="Times New Roman" w:cs="Times New Roman"/>
                 <w:sz w:val="24"/>
                 <w:szCs w:val="24"/>
               </w:rPr>
@@ -2410,7 +2592,7 @@
               <w:jc w:val="center"/>
               <w:cnfStyle w:val="000000000000" w:firstRow="0" w:lastRow="0" w:firstColumn="0" w:lastColumn="0" w:oddVBand="0" w:evenVBand="0" w:oddHBand="0" w:evenHBand="0" w:firstRowFirstColumn="0" w:firstRowLastColumn="0" w:lastRowFirstColumn="0" w:lastRowLastColumn="0"/>
               <w:rPr>
-                <w:rFonts w:ascii="Calibri" w:eastAsia="Times New Roman" w:hAnsi="Calibri" w:cs="Calibri"/>
+                <w:rFonts w:ascii="Times New Roman" w:eastAsia="Times New Roman" w:hAnsi="Times New Roman" w:cs="Times New Roman"/>
                 <w:color w:val="000000"/>
                 <w:sz w:val="24"/>
                 <w:szCs w:val="24"/>
@@ -2419,7 +2601,7 @@
             </w:pPr>
             <w:r>
               <w:rPr>
-                <w:rFonts w:ascii="Calibri" w:eastAsia="Times New Roman" w:hAnsi="Calibri" w:cs="Calibri"/>
+                <w:rFonts w:ascii="Times New Roman" w:eastAsia="Times New Roman" w:hAnsi="Times New Roman" w:cs="Times New Roman"/>
                 <w:color w:val="000000"/>
                 <w:sz w:val="24"/>
                 <w:szCs w:val="24"/>
@@ -2444,7 +2626,7 @@
           <w:p>
             <w:pPr>
               <w:rPr>
-                <w:rFonts w:ascii="Calibri" w:eastAsia="Times New Roman" w:hAnsi="Calibri" w:cs="Calibri"/>
+                <w:rFonts w:ascii="Times New Roman" w:eastAsia="Times New Roman" w:hAnsi="Times New Roman" w:cs="Times New Roman"/>
                 <w:b w:val="0"/>
                 <w:bCs w:val="0"/>
                 <w:color w:val="000000"/>
@@ -2455,7 +2637,7 @@
             </w:pPr>
             <w:r>
               <w:rPr>
-                <w:rFonts w:ascii="Calibri" w:eastAsia="Times New Roman" w:hAnsi="Calibri" w:cs="Calibri"/>
+                <w:rFonts w:ascii="Times New Roman" w:eastAsia="Times New Roman" w:hAnsi="Times New Roman" w:cs="Times New Roman"/>
                 <w:b w:val="0"/>
                 <w:bCs w:val="0"/>
                 <w:color w:val="000000"/>
@@ -2478,7 +2660,7 @@
               <w:jc w:val="center"/>
               <w:cnfStyle w:val="000000000000" w:firstRow="0" w:lastRow="0" w:firstColumn="0" w:lastColumn="0" w:oddVBand="0" w:evenVBand="0" w:oddHBand="0" w:evenHBand="0" w:firstRowFirstColumn="0" w:firstRowLastColumn="0" w:lastRowFirstColumn="0" w:lastRowLastColumn="0"/>
               <w:rPr>
-                <w:rFonts w:ascii="Calibri" w:eastAsia="Times New Roman" w:hAnsi="Calibri" w:cs="Calibri"/>
+                <w:rFonts w:ascii="Times New Roman" w:eastAsia="Times New Roman" w:hAnsi="Times New Roman" w:cs="Times New Roman"/>
                 <w:color w:val="000000"/>
                 <w:sz w:val="24"/>
                 <w:szCs w:val="24"/>
@@ -2487,6 +2669,7 @@
             </w:pPr>
             <w:r>
               <w:rPr>
+                <w:rFonts w:ascii="Times New Roman" w:hAnsi="Times New Roman" w:cs="Times New Roman"/>
                 <w:sz w:val="24"/>
                 <w:szCs w:val="24"/>
               </w:rPr>
@@ -2505,7 +2688,7 @@
               <w:jc w:val="center"/>
               <w:cnfStyle w:val="000000000000" w:firstRow="0" w:lastRow="0" w:firstColumn="0" w:lastColumn="0" w:oddVBand="0" w:evenVBand="0" w:oddHBand="0" w:evenHBand="0" w:firstRowFirstColumn="0" w:firstRowLastColumn="0" w:lastRowFirstColumn="0" w:lastRowLastColumn="0"/>
               <w:rPr>
-                <w:rFonts w:ascii="Calibri" w:eastAsia="Times New Roman" w:hAnsi="Calibri" w:cs="Calibri"/>
+                <w:rFonts w:ascii="Times New Roman" w:eastAsia="Times New Roman" w:hAnsi="Times New Roman" w:cs="Times New Roman"/>
                 <w:color w:val="000000"/>
                 <w:sz w:val="24"/>
                 <w:szCs w:val="24"/>
@@ -2514,6 +2697,7 @@
             </w:pPr>
             <w:r>
               <w:rPr>
+                <w:rFonts w:ascii="Times New Roman" w:hAnsi="Times New Roman" w:cs="Times New Roman"/>
                 <w:sz w:val="24"/>
                 <w:szCs w:val="24"/>
               </w:rPr>
@@ -2532,7 +2716,7 @@
               <w:jc w:val="center"/>
               <w:cnfStyle w:val="000000000000" w:firstRow="0" w:lastRow="0" w:firstColumn="0" w:lastColumn="0" w:oddVBand="0" w:evenVBand="0" w:oddHBand="0" w:evenHBand="0" w:firstRowFirstColumn="0" w:firstRowLastColumn="0" w:lastRowFirstColumn="0" w:lastRowLastColumn="0"/>
               <w:rPr>
-                <w:rFonts w:ascii="Calibri" w:eastAsia="Times New Roman" w:hAnsi="Calibri" w:cs="Calibri"/>
+                <w:rFonts w:ascii="Times New Roman" w:eastAsia="Times New Roman" w:hAnsi="Times New Roman" w:cs="Times New Roman"/>
                 <w:color w:val="000000"/>
                 <w:sz w:val="24"/>
                 <w:szCs w:val="24"/>
@@ -2541,6 +2725,7 @@
             </w:pPr>
             <w:r>
               <w:rPr>
+                <w:rFonts w:ascii="Times New Roman" w:hAnsi="Times New Roman" w:cs="Times New Roman"/>
                 <w:sz w:val="24"/>
                 <w:szCs w:val="24"/>
               </w:rPr>
@@ -2559,7 +2744,7 @@
               <w:jc w:val="center"/>
               <w:cnfStyle w:val="000000000000" w:firstRow="0" w:lastRow="0" w:firstColumn="0" w:lastColumn="0" w:oddVBand="0" w:evenVBand="0" w:oddHBand="0" w:evenHBand="0" w:firstRowFirstColumn="0" w:firstRowLastColumn="0" w:lastRowFirstColumn="0" w:lastRowLastColumn="0"/>
               <w:rPr>
-                <w:rFonts w:ascii="Calibri" w:eastAsia="Times New Roman" w:hAnsi="Calibri" w:cs="Calibri"/>
+                <w:rFonts w:ascii="Times New Roman" w:eastAsia="Times New Roman" w:hAnsi="Times New Roman" w:cs="Times New Roman"/>
                 <w:color w:val="000000"/>
                 <w:sz w:val="24"/>
                 <w:szCs w:val="24"/>
@@ -2568,7 +2753,7 @@
             </w:pPr>
             <w:r>
               <w:rPr>
-                <w:rFonts w:ascii="Calibri" w:eastAsia="Times New Roman" w:hAnsi="Calibri" w:cs="Calibri"/>
+                <w:rFonts w:ascii="Times New Roman" w:eastAsia="Times New Roman" w:hAnsi="Times New Roman" w:cs="Times New Roman"/>
                 <w:color w:val="000000"/>
                 <w:sz w:val="24"/>
                 <w:szCs w:val="24"/>
@@ -2583,6 +2768,7 @@
     <w:p>
       <w:pPr>
         <w:rPr>
+          <w:rFonts w:ascii="Times New Roman" w:hAnsi="Times New Roman" w:cs="Times New Roman"/>
           <w:color w:val="000000" w:themeColor="text1"/>
           <w:sz w:val="20"/>
           <w:szCs w:val="20"/>
@@ -2592,6 +2778,7 @@
     <w:p>
       <w:pPr>
         <w:rPr>
+          <w:rFonts w:ascii="Times New Roman" w:hAnsi="Times New Roman" w:cs="Times New Roman"/>
           <w:color w:val="000000" w:themeColor="text1"/>
           <w:sz w:val="20"/>
           <w:szCs w:val="20"/>
@@ -2601,6 +2788,7 @@
     <w:p>
       <w:pPr>
         <w:rPr>
+          <w:rFonts w:ascii="Times New Roman" w:hAnsi="Times New Roman" w:cs="Times New Roman"/>
           <w:color w:val="000000" w:themeColor="text1"/>
           <w:sz w:val="20"/>
           <w:szCs w:val="20"/>
@@ -2610,6 +2798,7 @@
     <w:p>
       <w:pPr>
         <w:rPr>
+          <w:rFonts w:ascii="Times New Roman" w:hAnsi="Times New Roman" w:cs="Times New Roman"/>
           <w:color w:val="000000" w:themeColor="text1"/>
           <w:sz w:val="20"/>
           <w:szCs w:val="20"/>
@@ -2619,6 +2808,7 @@
     <w:p>
       <w:pPr>
         <w:rPr>
+          <w:rFonts w:ascii="Times New Roman" w:hAnsi="Times New Roman" w:cs="Times New Roman"/>
           <w:color w:val="000000" w:themeColor="text1"/>
           <w:sz w:val="20"/>
           <w:szCs w:val="20"/>
@@ -2628,6 +2818,7 @@
     <w:p>
       <w:pPr>
         <w:rPr>
+          <w:rFonts w:ascii="Times New Roman" w:hAnsi="Times New Roman" w:cs="Times New Roman"/>
           <w:color w:val="000000" w:themeColor="text1"/>
           <w:sz w:val="20"/>
           <w:szCs w:val="20"/>
@@ -2637,6 +2828,7 @@
     <w:p>
       <w:pPr>
         <w:rPr>
+          <w:rFonts w:ascii="Times New Roman" w:hAnsi="Times New Roman" w:cs="Times New Roman"/>
           <w:color w:val="000000" w:themeColor="text1"/>
           <w:sz w:val="20"/>
           <w:szCs w:val="20"/>
@@ -2648,6 +2840,7 @@
         <w:pStyle w:val="Caption"/>
         <w:keepNext/>
         <w:rPr>
+          <w:rFonts w:ascii="Times New Roman" w:hAnsi="Times New Roman" w:cs="Times New Roman"/>
           <w:i w:val="0"/>
           <w:iCs w:val="0"/>
           <w:color w:val="000000" w:themeColor="text1"/>
@@ -2659,6 +2852,7 @@
     <w:p>
       <w:pPr>
         <w:rPr>
+          <w:rFonts w:ascii="Times New Roman" w:hAnsi="Times New Roman" w:cs="Times New Roman"/>
           <w:color w:val="000000" w:themeColor="text1"/>
           <w:sz w:val="20"/>
           <w:szCs w:val="20"/>
@@ -2668,6 +2862,7 @@
     <w:p>
       <w:pPr>
         <w:rPr>
+          <w:rFonts w:ascii="Times New Roman" w:hAnsi="Times New Roman" w:cs="Times New Roman"/>
           <w:color w:val="000000" w:themeColor="text1"/>
           <w:sz w:val="20"/>
           <w:szCs w:val="20"/>
@@ -2685,7 +2880,7 @@
 </file>
 
 <file path=word/endnotes.xml><?xml version="1.0" encoding="utf-8"?>
-<w:endnotes xmlns:wpc="http://schemas.microsoft.com/office/word/2010/wordprocessingCanvas" xmlns:cx="http://schemas.microsoft.com/office/drawing/2014/chartex" xmlns:cx1="http://schemas.microsoft.com/office/drawing/2015/9/8/chartex" xmlns:cx2="http://schemas.microsoft.com/office/drawing/2015/10/21/chartex" xmlns:cx3="http://schemas.microsoft.com/office/drawing/2016/5/9/chartex" xmlns:cx4="http://schemas.microsoft.com/office/drawing/2016/5/10/chartex" xmlns:cx5="http://schemas.microsoft.com/office/drawing/2016/5/11/chartex" xmlns:cx6="http://schemas.microsoft.com/office/drawing/2016/5/12/chartex" xmlns:cx7="http://schemas.microsoft.com/office/drawing/2016/5/13/chartex" xmlns:cx8="http://schemas.microsoft.com/office/drawing/2016/5/14/chartex" xmlns:mc="http://schemas.openxmlformats.org/markup-compatibility/2006" xmlns:aink="http://schemas.microsoft.com/office/drawing/2016/ink" xmlns:am3d="http://schemas.microsoft.com/office/drawing/2017/model3d" xmlns:o="urn:schemas-microsoft-com:office:office" xmlns:r="http://schemas.openxmlformats.org/officeDocument/2006/relationships" xmlns:m="http://schemas.openxmlformats.org/officeDocument/2006/math" xmlns:v="urn:schemas-microsoft-com:vml" xmlns:wp14="http://schemas.microsoft.com/office/word/2010/wordprocessingDrawing" xmlns:wp="http://schemas.openxmlformats.org/drawingml/2006/wordprocessingDrawing" xmlns:w10="urn:schemas-microsoft-com:office:word" xmlns:w="http://schemas.openxmlformats.org/wordprocessingml/2006/main" xmlns:w14="http://schemas.microsoft.com/office/word/2010/wordml" xmlns:w15="http://schemas.microsoft.com/office/word/2012/wordml" xmlns:w16cex="http://schemas.microsoft.com/office/word/2018/wordml/cex" xmlns:w16cid="http://schemas.microsoft.com/office/word/2016/wordml/cid" xmlns:w16="http://schemas.microsoft.com/office/word/2018/wordml" xmlns:w16se="http://schemas.microsoft.com/office/word/2015/wordml/symex" xmlns:wpg="http://schemas.microsoft.com/office/word/2010/wordprocessingGroup" xmlns:wpi="http://schemas.microsoft.com/office/word/2010/wordprocessingInk" xmlns:wne="http://schemas.microsoft.com/office/word/2006/wordml" xmlns:wps="http://schemas.microsoft.com/office/word/2010/wordprocessingShape" mc:Ignorable="w14 w15 w16se w16cid w16 w16cex wp14">
+<w:endnotes xmlns:wpc="http://schemas.microsoft.com/office/word/2010/wordprocessingCanvas" xmlns:cx="http://schemas.microsoft.com/office/drawing/2014/chartex" xmlns:cx1="http://schemas.microsoft.com/office/drawing/2015/9/8/chartex" xmlns:cx2="http://schemas.microsoft.com/office/drawing/2015/10/21/chartex" xmlns:cx3="http://schemas.microsoft.com/office/drawing/2016/5/9/chartex" xmlns:cx4="http://schemas.microsoft.com/office/drawing/2016/5/10/chartex" xmlns:cx5="http://schemas.microsoft.com/office/drawing/2016/5/11/chartex" xmlns:cx6="http://schemas.microsoft.com/office/drawing/2016/5/12/chartex" xmlns:cx7="http://schemas.microsoft.com/office/drawing/2016/5/13/chartex" xmlns:cx8="http://schemas.microsoft.com/office/drawing/2016/5/14/chartex" xmlns:mc="http://schemas.openxmlformats.org/markup-compatibility/2006" xmlns:aink="http://schemas.microsoft.com/office/drawing/2016/ink" xmlns:am3d="http://schemas.microsoft.com/office/drawing/2017/model3d" xmlns:o="urn:schemas-microsoft-com:office:office" xmlns:r="http://schemas.openxmlformats.org/officeDocument/2006/relationships" xmlns:m="http://schemas.openxmlformats.org/officeDocument/2006/math" xmlns:v="urn:schemas-microsoft-com:vml" xmlns:wp14="http://schemas.microsoft.com/office/word/2010/wordprocessingDrawing" xmlns:wp="http://schemas.openxmlformats.org/drawingml/2006/wordprocessingDrawing" xmlns:w10="urn:schemas-microsoft-com:office:word" xmlns:w="http://schemas.openxmlformats.org/wordprocessingml/2006/main" xmlns:w14="http://schemas.microsoft.com/office/word/2010/wordml" xmlns:w15="http://schemas.microsoft.com/office/word/2012/wordml" xmlns:w16cex="http://schemas.microsoft.com/office/word/2018/wordml/cex" xmlns:w16cid="http://schemas.microsoft.com/office/word/2016/wordml/cid" xmlns:w16="http://schemas.microsoft.com/office/word/2018/wordml" xmlns:w16sdtdh="http://schemas.microsoft.com/office/word/2020/wordml/sdtdatahash" xmlns:w16se="http://schemas.microsoft.com/office/word/2015/wordml/symex" xmlns:wpg="http://schemas.microsoft.com/office/word/2010/wordprocessingGroup" xmlns:wpi="http://schemas.microsoft.com/office/word/2010/wordprocessingInk" xmlns:wne="http://schemas.microsoft.com/office/word/2006/wordml" xmlns:wps="http://schemas.microsoft.com/office/word/2010/wordprocessingShape" mc:Ignorable="w14 w15 w16se w16cid w16 w16cex w16sdtdh wp14">
   <w:endnote w:type="separator" w:id="-1">
     <w:p>
       <w:pPr>
@@ -2710,7 +2905,7 @@
 </file>
 
 <file path=word/footnotes.xml><?xml version="1.0" encoding="utf-8"?>
-<w:footnotes xmlns:wpc="http://schemas.microsoft.com/office/word/2010/wordprocessingCanvas" xmlns:cx="http://schemas.microsoft.com/office/drawing/2014/chartex" xmlns:cx1="http://schemas.microsoft.com/office/drawing/2015/9/8/chartex" xmlns:cx2="http://schemas.microsoft.com/office/drawing/2015/10/21/chartex" xmlns:cx3="http://schemas.microsoft.com/office/drawing/2016/5/9/chartex" xmlns:cx4="http://schemas.microsoft.com/office/drawing/2016/5/10/chartex" xmlns:cx5="http://schemas.microsoft.com/office/drawing/2016/5/11/chartex" xmlns:cx6="http://schemas.microsoft.com/office/drawing/2016/5/12/chartex" xmlns:cx7="http://schemas.microsoft.com/office/drawing/2016/5/13/chartex" xmlns:cx8="http://schemas.microsoft.com/office/drawing/2016/5/14/chartex" xmlns:mc="http://schemas.openxmlformats.org/markup-compatibility/2006" xmlns:aink="http://schemas.microsoft.com/office/drawing/2016/ink" xmlns:am3d="http://schemas.microsoft.com/office/drawing/2017/model3d" xmlns:o="urn:schemas-microsoft-com:office:office" xmlns:r="http://schemas.openxmlformats.org/officeDocument/2006/relationships" xmlns:m="http://schemas.openxmlformats.org/officeDocument/2006/math" xmlns:v="urn:schemas-microsoft-com:vml" xmlns:wp14="http://schemas.microsoft.com/office/word/2010/wordprocessingDrawing" xmlns:wp="http://schemas.openxmlformats.org/drawingml/2006/wordprocessingDrawing" xmlns:w10="urn:schemas-microsoft-com:office:word" xmlns:w="http://schemas.openxmlformats.org/wordprocessingml/2006/main" xmlns:w14="http://schemas.microsoft.com/office/word/2010/wordml" xmlns:w15="http://schemas.microsoft.com/office/word/2012/wordml" xmlns:w16cex="http://schemas.microsoft.com/office/word/2018/wordml/cex" xmlns:w16cid="http://schemas.microsoft.com/office/word/2016/wordml/cid" xmlns:w16="http://schemas.microsoft.com/office/word/2018/wordml" xmlns:w16se="http://schemas.microsoft.com/office/word/2015/wordml/symex" xmlns:wpg="http://schemas.microsoft.com/office/word/2010/wordprocessingGroup" xmlns:wpi="http://schemas.microsoft.com/office/word/2010/wordprocessingInk" xmlns:wne="http://schemas.microsoft.com/office/word/2006/wordml" xmlns:wps="http://schemas.microsoft.com/office/word/2010/wordprocessingShape" mc:Ignorable="w14 w15 w16se w16cid w16 w16cex wp14">
+<w:footnotes xmlns:wpc="http://schemas.microsoft.com/office/word/2010/wordprocessingCanvas" xmlns:cx="http://schemas.microsoft.com/office/drawing/2014/chartex" xmlns:cx1="http://schemas.microsoft.com/office/drawing/2015/9/8/chartex" xmlns:cx2="http://schemas.microsoft.com/office/drawing/2015/10/21/chartex" xmlns:cx3="http://schemas.microsoft.com/office/drawing/2016/5/9/chartex" xmlns:cx4="http://schemas.microsoft.com/office/drawing/2016/5/10/chartex" xmlns:cx5="http://schemas.microsoft.com/office/drawing/2016/5/11/chartex" xmlns:cx6="http://schemas.microsoft.com/office/drawing/2016/5/12/chartex" xmlns:cx7="http://schemas.microsoft.com/office/drawing/2016/5/13/chartex" xmlns:cx8="http://schemas.microsoft.com/office/drawing/2016/5/14/chartex" xmlns:mc="http://schemas.openxmlformats.org/markup-compatibility/2006" xmlns:aink="http://schemas.microsoft.com/office/drawing/2016/ink" xmlns:am3d="http://schemas.microsoft.com/office/drawing/2017/model3d" xmlns:o="urn:schemas-microsoft-com:office:office" xmlns:r="http://schemas.openxmlformats.org/officeDocument/2006/relationships" xmlns:m="http://schemas.openxmlformats.org/officeDocument/2006/math" xmlns:v="urn:schemas-microsoft-com:vml" xmlns:wp14="http://schemas.microsoft.com/office/word/2010/wordprocessingDrawing" xmlns:wp="http://schemas.openxmlformats.org/drawingml/2006/wordprocessingDrawing" xmlns:w10="urn:schemas-microsoft-com:office:word" xmlns:w="http://schemas.openxmlformats.org/wordprocessingml/2006/main" xmlns:w14="http://schemas.microsoft.com/office/word/2010/wordml" xmlns:w15="http://schemas.microsoft.com/office/word/2012/wordml" xmlns:w16cex="http://schemas.microsoft.com/office/word/2018/wordml/cex" xmlns:w16cid="http://schemas.microsoft.com/office/word/2016/wordml/cid" xmlns:w16="http://schemas.microsoft.com/office/word/2018/wordml" xmlns:w16sdtdh="http://schemas.microsoft.com/office/word/2020/wordml/sdtdatahash" xmlns:w16se="http://schemas.microsoft.com/office/word/2015/wordml/symex" xmlns:wpg="http://schemas.microsoft.com/office/word/2010/wordprocessingGroup" xmlns:wpi="http://schemas.microsoft.com/office/word/2010/wordprocessingInk" xmlns:wne="http://schemas.microsoft.com/office/word/2006/wordml" xmlns:wps="http://schemas.microsoft.com/office/word/2010/wordprocessingShape" mc:Ignorable="w14 w15 w16se w16cid w16 w16cex w16sdtdh wp14">
   <w:footnote w:type="separator" w:id="-1">
     <w:p>
       <w:pPr>
@@ -2735,7 +2930,7 @@
 </file>
 
 <file path=word/styles.xml><?xml version="1.0" encoding="utf-8"?>
-<w:styles xmlns:mc="http://schemas.openxmlformats.org/markup-compatibility/2006" xmlns:r="http://schemas.openxmlformats.org/officeDocument/2006/relationships" xmlns:w="http://schemas.openxmlformats.org/wordprocessingml/2006/main" xmlns:w14="http://schemas.microsoft.com/office/word/2010/wordml" xmlns:w15="http://schemas.microsoft.com/office/word/2012/wordml" xmlns:w16cex="http://schemas.microsoft.com/office/word/2018/wordml/cex" xmlns:w16cid="http://schemas.microsoft.com/office/word/2016/wordml/cid" xmlns:w16="http://schemas.microsoft.com/office/word/2018/wordml" xmlns:w16se="http://schemas.microsoft.com/office/word/2015/wordml/symex" mc:Ignorable="w14 w15 w16se w16cid w16 w16cex">
+<w:styles xmlns:mc="http://schemas.openxmlformats.org/markup-compatibility/2006" xmlns:r="http://schemas.openxmlformats.org/officeDocument/2006/relationships" xmlns:w="http://schemas.openxmlformats.org/wordprocessingml/2006/main" xmlns:w14="http://schemas.microsoft.com/office/word/2010/wordml" xmlns:w15="http://schemas.microsoft.com/office/word/2012/wordml" xmlns:w16cex="http://schemas.microsoft.com/office/word/2018/wordml/cex" xmlns:w16cid="http://schemas.microsoft.com/office/word/2016/wordml/cid" xmlns:w16="http://schemas.microsoft.com/office/word/2018/wordml" xmlns:w16sdtdh="http://schemas.microsoft.com/office/word/2020/wordml/sdtdatahash" xmlns:w16se="http://schemas.microsoft.com/office/word/2015/wordml/symex" mc:Ignorable="w14 w15 w16se w16cid w16 w16cex w16sdtdh">
   <w:docDefaults>
     <w:rPrDefault>
       <w:rPr>

</xml_diff>